<commit_message>
Further updates to final report
</commit_message>
<xml_diff>
--- a/docs/Hendrik_Dreyer_MA5851_Assessment_4.docx
+++ b/docs/Hendrik_Dreyer_MA5851_Assessment_4.docx
@@ -994,7 +994,19 @@
         <w:rPr>
           <w:rFonts w:cs="Times New Roman"/>
         </w:rPr>
-        <w:t xml:space="preserve">dumb people telling us </w:t>
+        <w:t xml:space="preserve">dumb people </w:t>
+      </w:r>
+      <w:r>
+        <w:rPr>
+          <w:rFonts w:cs="Times New Roman"/>
+        </w:rPr>
+        <w:t>manipulating</w:t>
+      </w:r>
+      <w:r>
+        <w:rPr>
+          <w:rFonts w:cs="Times New Roman"/>
+        </w:rPr>
+        <w:t xml:space="preserve"> us </w:t>
       </w:r>
       <w:r>
         <w:rPr>
@@ -1006,13 +1018,61 @@
         <w:rPr>
           <w:rFonts w:cs="Times New Roman"/>
         </w:rPr>
-        <w:t>self-help books, videos and phone apps</w:t>
-      </w:r>
-      <w:r>
-        <w:rPr>
-          <w:rFonts w:cs="Times New Roman"/>
-        </w:rPr>
-        <w:t xml:space="preserve"> that </w:t>
+        <w:t xml:space="preserve">“the </w:t>
+      </w:r>
+      <w:r>
+        <w:rPr>
+          <w:rFonts w:cs="Times New Roman"/>
+        </w:rPr>
+        <w:t>self-help</w:t>
+      </w:r>
+      <w:r>
+        <w:rPr>
+          <w:rFonts w:cs="Times New Roman"/>
+        </w:rPr>
+        <w:t xml:space="preserve"> phenomenon” </w:t>
+      </w:r>
+      <w:r>
+        <w:rPr>
+          <w:rFonts w:cs="Times New Roman"/>
+        </w:rPr>
+        <w:t xml:space="preserve">that’s </w:t>
+      </w:r>
+      <w:r>
+        <w:rPr>
+          <w:rFonts w:cs="Times New Roman"/>
+        </w:rPr>
+        <w:t>published via</w:t>
+      </w:r>
+      <w:r>
+        <w:rPr>
+          <w:rFonts w:cs="Times New Roman"/>
+        </w:rPr>
+        <w:t xml:space="preserve"> books, videos and phone apps</w:t>
+      </w:r>
+      <w:r>
+        <w:rPr>
+          <w:rFonts w:cs="Times New Roman"/>
+        </w:rPr>
+        <w:t xml:space="preserve">, which </w:t>
+      </w:r>
+      <w:r>
+        <w:rPr>
+          <w:rFonts w:cs="Times New Roman"/>
+        </w:rPr>
+        <w:t>promises us</w:t>
+      </w:r>
+      <w:r>
+        <w:rPr>
+          <w:rFonts w:cs="Times New Roman"/>
+        </w:rPr>
+        <w:t xml:space="preserve"> </w:t>
+      </w:r>
+      <w:r>
+        <w:rPr>
+          <w:rFonts w:cs="Times New Roman"/>
+        </w:rPr>
+        <w:t xml:space="preserve">that </w:t>
       </w:r>
       <w:r>
         <w:rPr>
@@ -1404,7 +1464,14 @@
           <w:rFonts w:cs="Times New Roman"/>
           <w:i/>
         </w:rPr>
-        <w:t xml:space="preserve">well placed advertisements. </w:t>
+        <w:t>well-placed</w:t>
+      </w:r>
+      <w:r>
+        <w:rPr>
+          <w:rFonts w:cs="Times New Roman"/>
+          <w:i/>
+        </w:rPr>
+        <w:t xml:space="preserve"> advertisements. </w:t>
       </w:r>
       <w:r>
         <w:rPr>
@@ -1536,19 +1603,7 @@
         <w:rPr>
           <w:rFonts w:cs="Times New Roman"/>
         </w:rPr>
-        <w:t>In order to address the question, “</w:t>
-      </w:r>
-      <w:r>
-        <w:rPr>
-          <w:rFonts w:cs="Times New Roman"/>
-        </w:rPr>
-        <w:t>What is the effect of headlines on user comments?</w:t>
-      </w:r>
-      <w:r>
-        <w:rPr>
-          <w:rFonts w:cs="Times New Roman"/>
-        </w:rPr>
-        <w:t xml:space="preserve">”, we </w:t>
+        <w:t xml:space="preserve">In order to address the question, “What is the effect of headlines on user comments?”, we </w:t>
       </w:r>
       <w:r>
         <w:rPr>
@@ -1680,7 +1735,28 @@
         <w:rPr>
           <w:rFonts w:cs="Times New Roman"/>
         </w:rPr>
-        <w:t>diverse source that</w:t>
+        <w:lastRenderedPageBreak/>
+        <w:t xml:space="preserve">diverse </w:t>
+      </w:r>
+      <w:r>
+        <w:rPr>
+          <w:rFonts w:cs="Times New Roman"/>
+        </w:rPr>
+        <w:t xml:space="preserve">enough </w:t>
+      </w:r>
+      <w:proofErr w:type="spellStart"/>
+      <w:r>
+        <w:rPr>
+          <w:rFonts w:cs="Times New Roman"/>
+        </w:rPr>
+        <w:t>entiry</w:t>
+      </w:r>
+      <w:proofErr w:type="spellEnd"/>
+      <w:r>
+        <w:rPr>
+          <w:rFonts w:cs="Times New Roman"/>
+        </w:rPr>
+        <w:t xml:space="preserve"> that</w:t>
       </w:r>
       <w:r>
         <w:rPr>
@@ -1708,6 +1784,82 @@
           <w:rFonts w:cs="Times New Roman"/>
         </w:rPr>
         <w:t xml:space="preserve">. </w:t>
+      </w:r>
+    </w:p>
+    <w:p>
+      <w:pPr>
+        <w:spacing w:line="240" w:lineRule="auto"/>
+        <w:ind w:left="0" w:firstLine="0"/>
+        <w:jc w:val="both"/>
+        <w:rPr>
+          <w:rFonts w:cs="Times New Roman"/>
+        </w:rPr>
+      </w:pPr>
+      <w:r>
+        <w:rPr>
+          <w:rFonts w:cs="Times New Roman"/>
+        </w:rPr>
+        <w:t>Through the application of</w:t>
+      </w:r>
+      <w:r>
+        <w:rPr>
+          <w:rFonts w:cs="Times New Roman"/>
+        </w:rPr>
+        <w:t xml:space="preserve"> </w:t>
+      </w:r>
+      <w:r>
+        <w:rPr>
+          <w:rFonts w:cs="Times New Roman"/>
+        </w:rPr>
+        <w:t xml:space="preserve">web scraping, </w:t>
+      </w:r>
+      <w:r>
+        <w:rPr>
+          <w:rFonts w:cs="Times New Roman"/>
+        </w:rPr>
+        <w:t>data manipulation and NLP techniques, t</w:t>
+      </w:r>
+      <w:r>
+        <w:rPr>
+          <w:rFonts w:cs="Times New Roman"/>
+        </w:rPr>
+        <w:t xml:space="preserve">his investigation ultimately wants to measure the </w:t>
+      </w:r>
+      <w:r>
+        <w:rPr>
+          <w:rFonts w:cs="Times New Roman"/>
+        </w:rPr>
+        <w:t>sentiment in the published headlines and see if there is a correlation with the sentiment in the posted comments associated to th</w:t>
+      </w:r>
+      <w:r>
+        <w:rPr>
+          <w:rFonts w:cs="Times New Roman"/>
+        </w:rPr>
+        <w:t xml:space="preserve">e headlines. </w:t>
+      </w:r>
+      <w:r>
+        <w:rPr>
+          <w:rFonts w:cs="Times New Roman"/>
+        </w:rPr>
+        <w:t xml:space="preserve">The idea is to come up with a framework whereby this </w:t>
+      </w:r>
+      <w:r>
+        <w:rPr>
+          <w:rFonts w:cs="Times New Roman"/>
+        </w:rPr>
+        <w:t xml:space="preserve">headline-comments-sentiment </w:t>
+      </w:r>
+      <w:r>
+        <w:rPr>
+          <w:rFonts w:cs="Times New Roman"/>
+        </w:rPr>
+        <w:t>effect can be measured</w:t>
+      </w:r>
+      <w:r>
+        <w:rPr>
+          <w:rFonts w:cs="Times New Roman"/>
+        </w:rPr>
+        <w:t xml:space="preserve"> and analysed in real-time. </w:t>
       </w:r>
     </w:p>
     <w:p>
@@ -1823,7 +1975,27 @@
           <w:szCs w:val="24"/>
           <w:shd w:val="clear" w:color="auto" w:fill="FFFFFF"/>
         </w:rPr>
-        <w:t xml:space="preserve">), is a social news website focusing on computer science and entrepreneurship. It is run by Paul Graham's investment fund and startup incubator, Y Combinator. In general, content that can be submitted is defined as "anything that gratifies one's intellectual curiosity </w:t>
+        <w:t xml:space="preserve">), is a social news website focusing on computer science and entrepreneurship. It is run by Paul Graham's investment fund and </w:t>
+      </w:r>
+      <w:proofErr w:type="spellStart"/>
+      <w:r>
+        <w:rPr>
+          <w:rFonts w:cs="Times New Roman"/>
+          <w:color w:val="222222"/>
+          <w:szCs w:val="24"/>
+          <w:shd w:val="clear" w:color="auto" w:fill="FFFFFF"/>
+        </w:rPr>
+        <w:t>startup</w:t>
+      </w:r>
+      <w:proofErr w:type="spellEnd"/>
+      <w:r>
+        <w:rPr>
+          <w:rFonts w:cs="Times New Roman"/>
+          <w:color w:val="222222"/>
+          <w:szCs w:val="24"/>
+          <w:shd w:val="clear" w:color="auto" w:fill="FFFFFF"/>
+        </w:rPr>
+        <w:t xml:space="preserve"> incubator, Y Combinator. In general, content that can be submitted is defined as "anything that gratifies one's intellectual curiosity </w:t>
       </w:r>
       <w:r>
         <w:rPr>
@@ -2195,16 +2367,7 @@
           <w:iCs/>
           <w:szCs w:val="24"/>
         </w:rPr>
-        <w:t>s worth of deadlines</w:t>
-      </w:r>
-      <w:r>
-        <w:rPr>
-          <w:rFonts w:cs="Times New Roman"/>
-          <w:i/>
-          <w:iCs/>
-          <w:szCs w:val="24"/>
-        </w:rPr>
-        <w:t>.</w:t>
+        <w:t>s worth of deadlines.</w:t>
       </w:r>
       <w:r>
         <w:rPr>
@@ -2240,9 +2403,39 @@
         <w:jc w:val="both"/>
       </w:pPr>
       <w:r>
-        <w:t xml:space="preserve">Assessment 3 </w:t>
-      </w:r>
-      <w:r>
+        <w:t>Assessment 3</w:t>
+      </w:r>
+      <w:r>
+        <w:t xml:space="preserve">, which can be </w:t>
+      </w:r>
+      <w:r>
+        <w:t>viewed at the following link:</w:t>
+      </w:r>
+    </w:p>
+    <w:p>
+      <w:pPr>
+        <w:spacing w:line="240" w:lineRule="auto"/>
+        <w:jc w:val="both"/>
+      </w:pPr>
+      <w:hyperlink r:id="rId13" w:history="1">
+        <w:r>
+          <w:rPr>
+            <w:rStyle w:val="Hyperlink"/>
+          </w:rPr>
+          <w:t>https://github.com/hendrikdreyer/MA5851-Data-Science-Master-Class-I/blob/master/docs/pre_analysis/Hendrik_Dreyer_MA5851_Assessment_3.pdf</w:t>
+        </w:r>
+      </w:hyperlink>
+      <w:r>
+        <w:t xml:space="preserve"> ,</w:t>
+      </w:r>
+    </w:p>
+    <w:p>
+      <w:pPr>
+        <w:spacing w:line="240" w:lineRule="auto"/>
+        <w:jc w:val="both"/>
+      </w:pPr>
+      <w:r>
+        <w:lastRenderedPageBreak/>
         <w:t xml:space="preserve">further discusses </w:t>
       </w:r>
       <w:r>
@@ -2252,7 +2445,33 @@
         <w:t>the webpage layout of Hacker News</w:t>
       </w:r>
       <w:r>
-        <w:t xml:space="preserve">. The important point here is that only headlines for August 2019 will be used further in this investigation. The second part of the data needed for the investigation resides in the actual comments, which are associated with each of the posted stories. There are several ways to obtain this data. The one way would be to scrape the comments in a similar manner as the author scraped the story headlines. Unfortunately, this involves a much more complex scraping program than was implemented for the headline scraper program. Therefore, the author opted to obtain the user comments via Google BigQuery. </w:t>
+        <w:t>. The important point here is that only headlines for August 2019 will be used further in this investigation. The second part of the data needed for the investigation resides in the actual comments, which are associated with each of the posted stories. There are several ways to obtain this data. The one way would be to scrape the comments in a similar manner as the author scraped the story headlines. Unfortunately, this involves a much more complex scraping program than was implemented for the headline scraper program</w:t>
+      </w:r>
+      <w:r>
+        <w:t xml:space="preserve"> and could be left </w:t>
+      </w:r>
+      <w:r>
+        <w:t xml:space="preserve">for implementation in </w:t>
+      </w:r>
+      <w:r>
+        <w:t>a more advanced solution</w:t>
+      </w:r>
+      <w:r>
+        <w:t xml:space="preserve">. </w:t>
+      </w:r>
+      <w:r>
+        <w:t>Instead</w:t>
+      </w:r>
+      <w:r>
+        <w:t xml:space="preserve">, the author opted to obtain the user comments via Google </w:t>
+      </w:r>
+      <w:proofErr w:type="spellStart"/>
+      <w:r>
+        <w:t>BigQuery</w:t>
+      </w:r>
+      <w:proofErr w:type="spellEnd"/>
+      <w:r>
+        <w:t xml:space="preserve">. </w:t>
       </w:r>
     </w:p>
     <w:p>
@@ -2269,22 +2488,60 @@
           <w:rFonts w:cs="Times New Roman"/>
           <w:szCs w:val="24"/>
         </w:rPr>
-        <w:t xml:space="preserve">Hacker News decided in March 2016 to publish all stories and comments from Hacker News to the public data section of Google’s BigQuery. </w:t>
-      </w:r>
-      <w:r>
-        <w:rPr>
-          <w:rFonts w:cs="Times New Roman"/>
-          <w:szCs w:val="24"/>
-        </w:rPr>
-        <w:t xml:space="preserve">One might argue that both the stories and </w:t>
-      </w:r>
-      <w:r>
-        <w:rPr>
-          <w:rFonts w:cs="Times New Roman"/>
-          <w:szCs w:val="24"/>
-        </w:rPr>
-        <w:lastRenderedPageBreak/>
-        <w:t xml:space="preserve">comments can be obtained via Google’s BigQuery and that the scraping was unnecessary. That is besides the point! The point is that there is more than one way to obtain data. An alternative would be to obtain the data via an exposed API, if Hacker News decided to expose one for data consumption.  In any case, </w:t>
+        <w:t xml:space="preserve">Hacker News decided in March 2016 to publish all stories and comments from Hacker News to the public data section of Google’s </w:t>
+      </w:r>
+      <w:proofErr w:type="spellStart"/>
+      <w:r>
+        <w:rPr>
+          <w:rFonts w:cs="Times New Roman"/>
+          <w:szCs w:val="24"/>
+        </w:rPr>
+        <w:t>BigQuery</w:t>
+      </w:r>
+      <w:proofErr w:type="spellEnd"/>
+      <w:r>
+        <w:rPr>
+          <w:rFonts w:cs="Times New Roman"/>
+          <w:szCs w:val="24"/>
+        </w:rPr>
+        <w:t xml:space="preserve">. </w:t>
+      </w:r>
+      <w:r>
+        <w:rPr>
+          <w:rFonts w:cs="Times New Roman"/>
+          <w:szCs w:val="24"/>
+        </w:rPr>
+        <w:t xml:space="preserve">One might argue that both the stories and comments can be obtained via Google’s </w:t>
+      </w:r>
+      <w:proofErr w:type="spellStart"/>
+      <w:r>
+        <w:rPr>
+          <w:rFonts w:cs="Times New Roman"/>
+          <w:szCs w:val="24"/>
+        </w:rPr>
+        <w:t>BigQuery</w:t>
+      </w:r>
+      <w:proofErr w:type="spellEnd"/>
+      <w:r>
+        <w:rPr>
+          <w:rFonts w:cs="Times New Roman"/>
+          <w:szCs w:val="24"/>
+        </w:rPr>
+        <w:t xml:space="preserve"> and that the scraping was unnecessary. That is </w:t>
+      </w:r>
+      <w:r>
+        <w:rPr>
+          <w:rFonts w:cs="Times New Roman"/>
+          <w:szCs w:val="24"/>
+        </w:rPr>
+        <w:t>beside</w:t>
+      </w:r>
+      <w:r>
+        <w:rPr>
+          <w:rFonts w:cs="Times New Roman"/>
+          <w:szCs w:val="24"/>
+        </w:rPr>
+        <w:t xml:space="preserve"> the point! The point is that there is more than one way to obtain data. An alternative would be to obtain the data via an exposed API, if Hacker News decided to expose one for data consumption.  In any case, </w:t>
       </w:r>
       <w:r>
         <w:rPr>
@@ -2352,14 +2609,30 @@
           <w:rFonts w:cs="Times New Roman"/>
           <w:szCs w:val="24"/>
         </w:rPr>
-        <w:t xml:space="preserve"> in Google Big</w:t>
-      </w:r>
-      <w:r>
-        <w:rPr>
-          <w:rFonts w:cs="Times New Roman"/>
-          <w:szCs w:val="24"/>
-        </w:rPr>
-        <w:t xml:space="preserve">Query, which was responsible for </w:t>
+        <w:t xml:space="preserve"> in Google </w:t>
+      </w:r>
+      <w:proofErr w:type="spellStart"/>
+      <w:r>
+        <w:rPr>
+          <w:rFonts w:cs="Times New Roman"/>
+          <w:szCs w:val="24"/>
+        </w:rPr>
+        <w:t>Big</w:t>
+      </w:r>
+      <w:r>
+        <w:rPr>
+          <w:rFonts w:cs="Times New Roman"/>
+          <w:szCs w:val="24"/>
+        </w:rPr>
+        <w:t>Query</w:t>
+      </w:r>
+      <w:proofErr w:type="spellEnd"/>
+      <w:r>
+        <w:rPr>
+          <w:rFonts w:cs="Times New Roman"/>
+          <w:szCs w:val="24"/>
+        </w:rPr>
+        <w:t xml:space="preserve">, which was responsible for </w:t>
       </w:r>
       <w:r>
         <w:rPr>
@@ -2417,7 +2690,7 @@
                     <pic:cNvPicPr/>
                   </pic:nvPicPr>
                   <pic:blipFill>
-                    <a:blip r:embed="rId13" cstate="print">
+                    <a:blip r:embed="rId14" cstate="print">
                       <a:extLst>
                         <a:ext uri="{28A0092B-C50C-407E-A947-70E740481C1C}">
                           <a14:useLocalDpi xmlns:a14="http://schemas.microsoft.com/office/drawing/2010/main" val="0"/>
@@ -2519,7 +2792,23 @@
           <w:sz w:val="24"/>
           <w:szCs w:val="24"/>
         </w:rPr>
-        <w:t xml:space="preserve"> - Google BigQuery SQL for all comments in August 2019</w:t>
+        <w:t xml:space="preserve"> - Google </w:t>
+      </w:r>
+      <w:proofErr w:type="spellStart"/>
+      <w:r>
+        <w:rPr>
+          <w:sz w:val="24"/>
+          <w:szCs w:val="24"/>
+        </w:rPr>
+        <w:t>BigQuery</w:t>
+      </w:r>
+      <w:proofErr w:type="spellEnd"/>
+      <w:r>
+        <w:rPr>
+          <w:sz w:val="24"/>
+          <w:szCs w:val="24"/>
+        </w:rPr>
+        <w:t xml:space="preserve"> SQL for all comments in August 2019</w:t>
       </w:r>
     </w:p>
     <w:p>
@@ -2557,13 +2846,13 @@
           <w:rFonts w:cs="Times New Roman"/>
           <w:szCs w:val="24"/>
         </w:rPr>
-      </w:r>
-      <w:r>
-        <w:rPr>
-          <w:rFonts w:cs="Times New Roman"/>
-          <w:szCs w:val="24"/>
-        </w:rPr>
         <w:instrText xml:space="preserve"> \* MERGEFORMAT </w:instrText>
+      </w:r>
+      <w:r>
+        <w:rPr>
+          <w:rFonts w:cs="Times New Roman"/>
+          <w:szCs w:val="24"/>
+        </w:rPr>
       </w:r>
       <w:r>
         <w:rPr>
@@ -2638,8 +2927,13 @@
         <w:spacing w:line="240" w:lineRule="auto"/>
         <w:jc w:val="both"/>
       </w:pPr>
-      <w:r>
-        <w:t>Comment_date &lt;string&gt;</w:t>
+      <w:proofErr w:type="spellStart"/>
+      <w:r>
+        <w:t>Comment_date</w:t>
+      </w:r>
+      <w:proofErr w:type="spellEnd"/>
+      <w:r>
+        <w:t xml:space="preserve"> &lt;string&gt;</w:t>
       </w:r>
     </w:p>
     <w:p>
@@ -2664,6 +2958,7 @@
       <w:r>
         <w:t xml:space="preserve">The </w:t>
       </w:r>
+      <w:proofErr w:type="spellStart"/>
       <w:r>
         <w:rPr>
           <w:i/>
@@ -2681,6 +2976,7 @@
         </w:rPr>
         <w:t>date</w:t>
       </w:r>
+      <w:proofErr w:type="spellEnd"/>
       <w:r>
         <w:t xml:space="preserve"> field contains the date on which the comment was made, and the </w:t>
       </w:r>
@@ -2798,12 +3094,11 @@
         <w:rPr>
           <w:noProof/>
         </w:rPr>
-        <w:lastRenderedPageBreak/>
         <w:drawing>
-          <wp:inline distT="0" distB="0" distL="0" distR="0" wp14:anchorId="08DAA3DC" wp14:editId="278614CB">
-            <wp:extent cx="5734685" cy="2980055"/>
-            <wp:effectExtent l="0" t="0" r="0" b="0"/>
-            <wp:docPr id="9" name="Picture 9"/>
+          <wp:inline distT="0" distB="0" distL="0" distR="0" wp14:anchorId="243E15E6" wp14:editId="57D16FD5">
+            <wp:extent cx="5734685" cy="2983865"/>
+            <wp:effectExtent l="0" t="0" r="0" b="6985"/>
+            <wp:docPr id="2" name="Picture 2"/>
             <wp:cNvGraphicFramePr>
               <a:graphicFrameLocks xmlns:a="http://schemas.openxmlformats.org/drawingml/2006/main" noChangeAspect="1"/>
             </wp:cNvGraphicFramePr>
@@ -2811,11 +3106,11 @@
               <a:graphicData uri="http://schemas.openxmlformats.org/drawingml/2006/picture">
                 <pic:pic xmlns:pic="http://schemas.openxmlformats.org/drawingml/2006/picture">
                   <pic:nvPicPr>
-                    <pic:cNvPr id="9" name="Basic Spark Application to HN Data.PNG"/>
+                    <pic:cNvPr id="2" name="Basic Spark Application to HN Data.PNG"/>
                     <pic:cNvPicPr/>
                   </pic:nvPicPr>
                   <pic:blipFill>
-                    <a:blip r:embed="rId14" cstate="print">
+                    <a:blip r:embed="rId15" cstate="print">
                       <a:extLst>
                         <a:ext uri="{28A0092B-C50C-407E-A947-70E740481C1C}">
                           <a14:useLocalDpi xmlns:a14="http://schemas.microsoft.com/office/drawing/2010/main" val="0"/>
@@ -2829,7 +3124,7 @@
                   <pic:spPr>
                     <a:xfrm>
                       <a:off x="0" y="0"/>
-                      <a:ext cx="5734685" cy="2980055"/>
+                      <a:ext cx="5734685" cy="2983865"/>
                     </a:xfrm>
                     <a:prstGeom prst="rect">
                       <a:avLst/>
@@ -3040,9 +3335,11 @@
         </w:numPr>
         <w:jc w:val="both"/>
       </w:pPr>
+      <w:proofErr w:type="spellStart"/>
       <w:r>
         <w:t>Link_title</w:t>
       </w:r>
+      <w:proofErr w:type="spellEnd"/>
     </w:p>
     <w:p>
       <w:pPr>
@@ -3053,9 +3350,11 @@
         </w:numPr>
         <w:jc w:val="both"/>
       </w:pPr>
+      <w:proofErr w:type="spellStart"/>
       <w:r>
         <w:t>Web_Link</w:t>
       </w:r>
+      <w:proofErr w:type="spellEnd"/>
     </w:p>
     <w:p>
       <w:pPr>
@@ -3167,7 +3466,11 @@
         <w:t xml:space="preserve">via the RDD’s map function to </w:t>
       </w:r>
       <w:r>
-        <w:t xml:space="preserve">perform several NLTK preparations on the remainder of the corpus. This process is illustrated in </w:t>
+        <w:t xml:space="preserve">perform several NLTK </w:t>
+      </w:r>
+      <w:r>
+        <w:lastRenderedPageBreak/>
+        <w:t xml:space="preserve">preparations on the remainder of the corpus. This process is illustrated in </w:t>
       </w:r>
       <w:r>
         <w:fldChar w:fldCharType="begin"/>
@@ -3242,7 +3545,7 @@
         <w:jc w:val="both"/>
       </w:pPr>
       <w:r>
-        <w:t>LOWER</w:t>
+        <w:t>Lower</w:t>
       </w:r>
     </w:p>
     <w:p>
@@ -3255,7 +3558,7 @@
         <w:jc w:val="both"/>
       </w:pPr>
       <w:r>
-        <w:t>FILTER</w:t>
+        <w:t>Filter</w:t>
       </w:r>
     </w:p>
     <w:p>
@@ -3268,7 +3571,13 @@
         <w:jc w:val="both"/>
       </w:pPr>
       <w:r>
-        <w:t>SENTENCE TOKENIZE</w:t>
+        <w:t>Sentence</w:t>
+      </w:r>
+      <w:r>
+        <w:t xml:space="preserve"> </w:t>
+      </w:r>
+      <w:r>
+        <w:t>Tokenize</w:t>
       </w:r>
     </w:p>
     <w:p>
@@ -3281,7 +3590,13 @@
         <w:jc w:val="both"/>
       </w:pPr>
       <w:r>
-        <w:t>WORDS TOKENIZE</w:t>
+        <w:t>Words</w:t>
+      </w:r>
+      <w:r>
+        <w:t xml:space="preserve"> </w:t>
+      </w:r>
+      <w:r>
+        <w:t>Tokenize</w:t>
       </w:r>
     </w:p>
     <w:p>
@@ -3294,7 +3609,7 @@
         <w:jc w:val="both"/>
       </w:pPr>
       <w:r>
-        <w:t>PUNCTUANTION</w:t>
+        <w:t>Punctuation</w:t>
       </w:r>
     </w:p>
     <w:p>
@@ -3307,7 +3622,7 @@
         <w:jc w:val="both"/>
       </w:pPr>
       <w:r>
-        <w:t>LAMMETIZATION</w:t>
+        <w:t>Lemmatization</w:t>
       </w:r>
     </w:p>
     <w:p>
@@ -3320,8 +3635,15 @@
         <w:jc w:val="both"/>
       </w:pPr>
       <w:r>
-        <w:t>RE-JOIN</w:t>
-      </w:r>
+        <w:t>Re-join</w:t>
+      </w:r>
+    </w:p>
+    <w:p>
+      <w:pPr>
+        <w:pStyle w:val="ListParagraph"/>
+        <w:ind w:firstLine="0"/>
+        <w:jc w:val="both"/>
+      </w:pPr>
     </w:p>
     <w:p>
       <w:pPr>
@@ -3331,7 +3653,6 @@
         <w:rPr>
           <w:noProof/>
         </w:rPr>
-        <w:lastRenderedPageBreak/>
         <w:drawing>
           <wp:inline distT="0" distB="0" distL="0" distR="0" wp14:anchorId="763BF747" wp14:editId="4B5BFDD0">
             <wp:extent cx="5734685" cy="3620770"/>
@@ -3348,7 +3669,7 @@
                     <pic:cNvPicPr/>
                   </pic:nvPicPr>
                   <pic:blipFill>
-                    <a:blip r:embed="rId15" cstate="print">
+                    <a:blip r:embed="rId16" cstate="print">
                       <a:extLst>
                         <a:ext uri="{28A0092B-C50C-407E-A947-70E740481C1C}">
                           <a14:useLocalDpi xmlns:a14="http://schemas.microsoft.com/office/drawing/2010/main" val="0"/>
@@ -3447,10 +3768,28 @@
         <w:jc w:val="both"/>
       </w:pPr>
       <w:r>
-        <w:t xml:space="preserve">Each of the above function’s </w:t>
-      </w:r>
-      <w:r>
-        <w:t xml:space="preserve">description is listed in </w:t>
+        <w:t>Each of the above functions</w:t>
+      </w:r>
+      <w:r>
+        <w:t>’</w:t>
+      </w:r>
+      <w:r>
+        <w:t xml:space="preserve"> </w:t>
+      </w:r>
+      <w:r>
+        <w:t>description</w:t>
+      </w:r>
+      <w:r>
+        <w:t>s</w:t>
+      </w:r>
+      <w:r>
+        <w:t xml:space="preserve"> </w:t>
+      </w:r>
+      <w:r>
+        <w:t>are</w:t>
+      </w:r>
+      <w:r>
+        <w:t xml:space="preserve"> listed in </w:t>
       </w:r>
       <w:r>
         <w:fldChar w:fldCharType="begin"/>
@@ -3481,7 +3820,13 @@
         <w:t xml:space="preserve"> alongside the </w:t>
       </w:r>
       <w:r>
-        <w:t>box’s depicting the applied functions</w:t>
+        <w:t>box</w:t>
+      </w:r>
+      <w:r>
+        <w:t>e</w:t>
+      </w:r>
+      <w:r>
+        <w:t>s depicting the applied functions</w:t>
       </w:r>
       <w:r>
         <w:t xml:space="preserve">. </w:t>
@@ -3679,219 +4024,690 @@
     <w:p>
       <w:pPr>
         <w:jc w:val="both"/>
-      </w:pPr>
-    </w:p>
-    <w:p>
-      <w:pPr>
-        <w:jc w:val="both"/>
-      </w:pPr>
-      <w:r>
-        <w:fldChar w:fldCharType="begin"/>
-      </w:r>
-      <w:r>
-        <w:instrText xml:space="preserve"> REF _Ref25854747 \h </w:instrText>
-      </w:r>
-      <w:r>
-        <w:fldChar w:fldCharType="separate"/>
-      </w:r>
-      <w:r>
-        <w:rPr>
-          <w:szCs w:val="24"/>
-        </w:rPr>
-        <w:t xml:space="preserve">Figure </w:t>
-      </w:r>
-      <w:r>
-        <w:rPr>
-          <w:noProof/>
-          <w:szCs w:val="24"/>
-        </w:rPr>
-        <w:t>2</w:t>
-      </w:r>
-      <w:r>
-        <w:fldChar w:fldCharType="end"/>
-      </w:r>
-      <w:r>
-        <w:t xml:space="preserve"> only illustrates and </w:t>
-      </w:r>
-      <w:r>
-        <w:t>d</w:t>
-      </w:r>
-      <w:r>
-        <w:t>escribes the most basic steps required to ingest data on a on</w:t>
-      </w:r>
-      <w:r>
-        <w:t>ce</w:t>
-      </w:r>
-      <w:r>
-        <w:t>-</w:t>
-      </w:r>
-      <w:r>
-        <w:t xml:space="preserve">off basis. This basic ingestion patterns can, however, be extended into something much richer and functionally advanced. </w:t>
-      </w:r>
-      <w:r>
-        <w:t xml:space="preserve">Therefore, consider the </w:t>
-      </w:r>
-      <w:r>
-        <w:t xml:space="preserve">process depicted in </w:t>
-      </w:r>
-      <w:r>
-        <w:fldChar w:fldCharType="begin"/>
-      </w:r>
-      <w:r>
-        <w:instrText xml:space="preserve"> REF _Ref25904747 \h </w:instrText>
-      </w:r>
-      <w:r>
-        <w:fldChar w:fldCharType="separate"/>
-      </w:r>
-      <w:r>
-        <w:rPr>
-          <w:szCs w:val="24"/>
-        </w:rPr>
-        <w:t xml:space="preserve">Figure </w:t>
-      </w:r>
-      <w:r>
-        <w:rPr>
-          <w:noProof/>
-          <w:szCs w:val="24"/>
-        </w:rPr>
-        <w:t>4</w:t>
-      </w:r>
-      <w:r>
-        <w:fldChar w:fldCharType="end"/>
-      </w:r>
-      <w:r>
-        <w:t>, which ex</w:t>
-      </w:r>
-      <w:r>
-        <w:t>t</w:t>
-      </w:r>
-      <w:r>
-        <w:t xml:space="preserve">ends the ingestion patterns in </w:t>
-      </w:r>
-      <w:r>
-        <w:fldChar w:fldCharType="begin"/>
-      </w:r>
-      <w:r>
-        <w:instrText xml:space="preserve"> REF _Ref25902877 \h </w:instrText>
-      </w:r>
-      <w:r>
-        <w:fldChar w:fldCharType="separate"/>
-      </w:r>
-      <w:r>
-        <w:rPr>
-          <w:szCs w:val="24"/>
-        </w:rPr>
-        <w:t xml:space="preserve">Figure </w:t>
-      </w:r>
-      <w:r>
-        <w:rPr>
-          <w:noProof/>
-          <w:szCs w:val="24"/>
-        </w:rPr>
-        <w:t>3</w:t>
-      </w:r>
-      <w:r>
-        <w:fldChar w:fldCharType="end"/>
-      </w:r>
-      <w:r>
-        <w:t xml:space="preserve"> in several ways. </w:t>
-      </w:r>
-      <w:r>
-        <w:t xml:space="preserve">A word on </w:t>
-      </w:r>
-      <w:r>
-        <w:t xml:space="preserve">the Apache </w:t>
-      </w:r>
-      <w:r>
-        <w:t>Spark</w:t>
-      </w:r>
-      <w:r>
-        <w:t xml:space="preserve"> technologies be</w:t>
-      </w:r>
-      <w:r>
-        <w:t xml:space="preserve">fore we dive into the intricacies of the advanced ingestion pattern depicted in </w:t>
-      </w:r>
-      <w:r>
-        <w:fldChar w:fldCharType="begin"/>
-      </w:r>
-      <w:r>
-        <w:instrText xml:space="preserve"> REF _Ref25904747 \h </w:instrText>
-      </w:r>
-      <w:r>
-        <w:fldChar w:fldCharType="separate"/>
-      </w:r>
-      <w:r>
-        <w:rPr>
-          <w:szCs w:val="24"/>
-        </w:rPr>
-        <w:t xml:space="preserve">Figure </w:t>
-      </w:r>
-      <w:r>
-        <w:rPr>
-          <w:noProof/>
-          <w:szCs w:val="24"/>
-        </w:rPr>
-        <w:t>4</w:t>
-      </w:r>
-      <w:r>
-        <w:fldChar w:fldCharType="end"/>
-      </w:r>
-      <w:r>
-        <w:t>:</w:t>
-      </w:r>
-    </w:p>
-    <w:p>
-      <w:pPr>
-        <w:jc w:val="both"/>
-        <w:rPr>
-          <w:rFonts w:cs="Times New Roman"/>
+        <w:rPr>
           <w:i/>
           <w:iCs/>
-          <w:szCs w:val="24"/>
-        </w:rPr>
-      </w:pPr>
-    </w:p>
-    <w:p>
-      <w:pPr>
-        <w:jc w:val="both"/>
+        </w:rPr>
+      </w:pPr>
+    </w:p>
+    <w:p>
+      <w:pPr>
+        <w:jc w:val="both"/>
+        <w:rPr>
+          <w:rFonts w:cs="Times New Roman"/>
+          <w:szCs w:val="24"/>
+        </w:rPr>
+      </w:pPr>
+      <w:r>
+        <w:t xml:space="preserve">The </w:t>
+      </w:r>
+      <w:r>
+        <w:t xml:space="preserve">process </w:t>
+      </w:r>
+      <w:r>
+        <w:rPr>
+          <w:rFonts w:cs="Times New Roman"/>
+          <w:szCs w:val="24"/>
+        </w:rPr>
+        <w:t xml:space="preserve">illustrated in </w:t>
+      </w:r>
+      <w:r>
+        <w:rPr>
+          <w:rFonts w:cs="Times New Roman"/>
+          <w:szCs w:val="24"/>
+        </w:rPr>
+        <w:fldChar w:fldCharType="begin"/>
+      </w:r>
+      <w:r>
+        <w:rPr>
+          <w:rFonts w:cs="Times New Roman"/>
+          <w:szCs w:val="24"/>
+        </w:rPr>
+        <w:instrText xml:space="preserve"> REF _Ref25902877 \h </w:instrText>
+      </w:r>
+      <w:r>
+        <w:rPr>
+          <w:rFonts w:cs="Times New Roman"/>
+          <w:szCs w:val="24"/>
+        </w:rPr>
+      </w:r>
+      <w:r>
+        <w:rPr>
+          <w:rFonts w:cs="Times New Roman"/>
+          <w:szCs w:val="24"/>
+        </w:rPr>
+        <w:instrText xml:space="preserve"> \* MERGEFORMAT </w:instrText>
+      </w:r>
+      <w:r>
+        <w:rPr>
+          <w:rFonts w:cs="Times New Roman"/>
+          <w:szCs w:val="24"/>
+        </w:rPr>
+        <w:fldChar w:fldCharType="separate"/>
+      </w:r>
+      <w:r>
+        <w:rPr>
+          <w:rFonts w:cs="Times New Roman"/>
+          <w:szCs w:val="24"/>
+        </w:rPr>
+        <w:t xml:space="preserve">Figure </w:t>
+      </w:r>
+      <w:r>
+        <w:rPr>
+          <w:rFonts w:cs="Times New Roman"/>
+          <w:noProof/>
+          <w:szCs w:val="24"/>
+        </w:rPr>
+        <w:t>3</w:t>
+      </w:r>
+      <w:r>
+        <w:rPr>
+          <w:rFonts w:cs="Times New Roman"/>
+          <w:szCs w:val="24"/>
+        </w:rPr>
+        <w:fldChar w:fldCharType="end"/>
+      </w:r>
+      <w:r>
+        <w:rPr>
+          <w:rFonts w:cs="Times New Roman"/>
+          <w:szCs w:val="24"/>
+        </w:rPr>
+        <w:t xml:space="preserve"> was applied to both the ingested data sources, i.e., the scraped Hacker News headlines</w:t>
+      </w:r>
+      <w:r>
+        <w:rPr>
+          <w:rFonts w:cs="Times New Roman"/>
+          <w:szCs w:val="24"/>
+        </w:rPr>
+        <w:t xml:space="preserve"> (Top 30)</w:t>
+      </w:r>
+      <w:r>
+        <w:rPr>
+          <w:rFonts w:cs="Times New Roman"/>
+          <w:szCs w:val="24"/>
+        </w:rPr>
+        <w:t xml:space="preserve"> for A</w:t>
+      </w:r>
+      <w:r>
+        <w:rPr>
+          <w:rFonts w:cs="Times New Roman"/>
+          <w:szCs w:val="24"/>
+        </w:rPr>
+        <w:t xml:space="preserve">ugust 2019 and </w:t>
+      </w:r>
+      <w:r>
+        <w:rPr>
+          <w:rFonts w:cs="Times New Roman"/>
+          <w:szCs w:val="24"/>
+        </w:rPr>
+        <w:t>these posted headlines’ associated comments</w:t>
+      </w:r>
+      <w:r>
+        <w:rPr>
+          <w:rFonts w:cs="Times New Roman"/>
+          <w:szCs w:val="24"/>
+        </w:rPr>
+        <w:t xml:space="preserve">, harvested from the </w:t>
+      </w:r>
+      <w:proofErr w:type="spellStart"/>
+      <w:r>
+        <w:rPr>
+          <w:rFonts w:cs="Times New Roman"/>
+          <w:szCs w:val="24"/>
+        </w:rPr>
+        <w:t>hacker_news_db</w:t>
+      </w:r>
+      <w:proofErr w:type="spellEnd"/>
+      <w:r>
+        <w:rPr>
+          <w:rFonts w:cs="Times New Roman"/>
+          <w:szCs w:val="24"/>
+        </w:rPr>
+        <w:t xml:space="preserve"> as published via the </w:t>
+      </w:r>
+      <w:proofErr w:type="spellStart"/>
+      <w:r>
+        <w:rPr>
+          <w:rFonts w:cs="Times New Roman"/>
+          <w:szCs w:val="24"/>
+        </w:rPr>
+        <w:t>publich</w:t>
+      </w:r>
+      <w:proofErr w:type="spellEnd"/>
+      <w:r>
+        <w:rPr>
+          <w:rFonts w:cs="Times New Roman"/>
+          <w:szCs w:val="24"/>
+        </w:rPr>
+        <w:t xml:space="preserve"> datasets in Google </w:t>
+      </w:r>
+      <w:proofErr w:type="spellStart"/>
+      <w:r>
+        <w:rPr>
+          <w:rFonts w:cs="Times New Roman"/>
+          <w:szCs w:val="24"/>
+        </w:rPr>
+        <w:t>BigQuery</w:t>
+      </w:r>
+      <w:proofErr w:type="spellEnd"/>
+      <w:r>
+        <w:rPr>
+          <w:rFonts w:cs="Times New Roman"/>
+          <w:szCs w:val="24"/>
+        </w:rPr>
+        <w:t xml:space="preserve">. </w:t>
+      </w:r>
+      <w:r>
+        <w:rPr>
+          <w:rFonts w:cs="Times New Roman"/>
+          <w:szCs w:val="24"/>
+        </w:rPr>
+        <w:t>In order to derive sentiment from these two individual derived corpuses</w:t>
+      </w:r>
+      <w:r>
+        <w:rPr>
+          <w:rFonts w:cs="Times New Roman"/>
+          <w:szCs w:val="24"/>
+        </w:rPr>
+        <w:t xml:space="preserve">, the </w:t>
+      </w:r>
+      <w:r>
+        <w:rPr>
+          <w:rFonts w:cs="Times New Roman"/>
+          <w:color w:val="222222"/>
+          <w:szCs w:val="24"/>
+          <w:shd w:val="clear" w:color="auto" w:fill="FFFFFF"/>
+        </w:rPr>
+        <w:t>Valence Aware Dictionary and </w:t>
+      </w:r>
+      <w:proofErr w:type="spellStart"/>
+      <w:r>
+        <w:rPr>
+          <w:rFonts w:cs="Times New Roman"/>
+          <w:color w:val="222222"/>
+          <w:szCs w:val="24"/>
+          <w:shd w:val="clear" w:color="auto" w:fill="FFFFFF"/>
+        </w:rPr>
+        <w:t>sEntiment</w:t>
+      </w:r>
+      <w:proofErr w:type="spellEnd"/>
+      <w:r>
+        <w:rPr>
+          <w:rFonts w:cs="Times New Roman"/>
+          <w:color w:val="222222"/>
+          <w:szCs w:val="24"/>
+          <w:shd w:val="clear" w:color="auto" w:fill="FFFFFF"/>
+        </w:rPr>
+        <w:t> Reasoner</w:t>
+      </w:r>
+      <w:r>
+        <w:rPr>
+          <w:rFonts w:cs="Times New Roman"/>
+          <w:color w:val="222222"/>
+          <w:szCs w:val="24"/>
+          <w:shd w:val="clear" w:color="auto" w:fill="FFFFFF"/>
+        </w:rPr>
+        <w:t xml:space="preserve">, </w:t>
+      </w:r>
+      <w:proofErr w:type="spellStart"/>
+      <w:r>
+        <w:rPr>
+          <w:rFonts w:cs="Times New Roman"/>
+          <w:color w:val="222222"/>
+          <w:szCs w:val="24"/>
+          <w:shd w:val="clear" w:color="auto" w:fill="FFFFFF"/>
+        </w:rPr>
+        <w:t>a.k.a</w:t>
+      </w:r>
+      <w:proofErr w:type="spellEnd"/>
+      <w:r>
+        <w:rPr>
+          <w:rFonts w:cs="Times New Roman"/>
+          <w:color w:val="222222"/>
+          <w:szCs w:val="24"/>
+          <w:shd w:val="clear" w:color="auto" w:fill="FFFFFF"/>
+        </w:rPr>
+        <w:t xml:space="preserve"> VADER was utilized. </w:t>
+      </w:r>
+      <w:r>
+        <w:rPr>
+          <w:rFonts w:cs="Times New Roman"/>
+          <w:color w:val="222222"/>
+          <w:szCs w:val="24"/>
+          <w:shd w:val="clear" w:color="auto" w:fill="FFFFFF"/>
+        </w:rPr>
+        <w:t xml:space="preserve">Before VADER could say, </w:t>
+      </w:r>
+      <w:r>
         <w:rPr>
           <w:rFonts w:cs="Times New Roman"/>
           <w:i/>
           <w:iCs/>
-          <w:szCs w:val="24"/>
-          <w:shd w:val="clear" w:color="auto" w:fill="FFFFFF"/>
-        </w:rPr>
-      </w:pPr>
+          <w:color w:val="222222"/>
+          <w:szCs w:val="24"/>
+          <w:shd w:val="clear" w:color="auto" w:fill="FFFFFF"/>
+        </w:rPr>
+        <w:t>“You are my Corpus!”</w:t>
+      </w:r>
+      <w:r>
+        <w:rPr>
+          <w:rFonts w:cs="Times New Roman"/>
+          <w:color w:val="222222"/>
+          <w:szCs w:val="24"/>
+          <w:shd w:val="clear" w:color="auto" w:fill="FFFFFF"/>
+        </w:rPr>
+        <w:t>,</w:t>
+      </w:r>
+      <w:r>
+        <w:rPr>
+          <w:rFonts w:cs="Times New Roman"/>
+          <w:color w:val="222222"/>
+          <w:szCs w:val="24"/>
+          <w:shd w:val="clear" w:color="auto" w:fill="FFFFFF"/>
+        </w:rPr>
+        <w:t xml:space="preserve"> the author had to first apply some severe chunking and chinking to the corpuses. This was a </w:t>
+      </w:r>
+      <w:r>
+        <w:rPr>
+          <w:rFonts w:cs="Times New Roman"/>
+          <w:color w:val="222222"/>
+          <w:szCs w:val="24"/>
+          <w:shd w:val="clear" w:color="auto" w:fill="FFFFFF"/>
+        </w:rPr>
+        <w:t>much-needed</w:t>
+      </w:r>
+      <w:r>
+        <w:rPr>
+          <w:rFonts w:cs="Times New Roman"/>
+          <w:color w:val="222222"/>
+          <w:szCs w:val="24"/>
+          <w:shd w:val="clear" w:color="auto" w:fill="FFFFFF"/>
+        </w:rPr>
+        <w:t xml:space="preserve"> step as it </w:t>
+      </w:r>
+      <w:r>
+        <w:rPr>
+          <w:rFonts w:cs="Times New Roman"/>
+          <w:color w:val="222222"/>
+          <w:szCs w:val="24"/>
+          <w:shd w:val="clear" w:color="auto" w:fill="FFFFFF"/>
+        </w:rPr>
+        <w:t xml:space="preserve">transformed the </w:t>
+      </w:r>
+      <w:r>
+        <w:rPr>
+          <w:rFonts w:cs="Times New Roman"/>
+          <w:color w:val="222222"/>
+          <w:szCs w:val="24"/>
+          <w:shd w:val="clear" w:color="auto" w:fill="FFFFFF"/>
+        </w:rPr>
+        <w:t>individual</w:t>
+      </w:r>
+      <w:r>
+        <w:rPr>
+          <w:rFonts w:cs="Times New Roman"/>
+          <w:color w:val="222222"/>
+          <w:szCs w:val="24"/>
+          <w:shd w:val="clear" w:color="auto" w:fill="FFFFFF"/>
+        </w:rPr>
+        <w:t xml:space="preserve"> sentences in the corpuses to </w:t>
+      </w:r>
+      <w:r>
+        <w:rPr>
+          <w:rFonts w:cs="Times New Roman"/>
+          <w:color w:val="222222"/>
+          <w:szCs w:val="24"/>
+          <w:shd w:val="clear" w:color="auto" w:fill="FFFFFF"/>
+        </w:rPr>
+        <w:t xml:space="preserve">noun </w:t>
+      </w:r>
+      <w:r>
+        <w:rPr>
+          <w:rFonts w:cs="Times New Roman"/>
+          <w:color w:val="222222"/>
+          <w:szCs w:val="24"/>
+          <w:shd w:val="clear" w:color="auto" w:fill="FFFFFF"/>
+        </w:rPr>
+        <w:t>phrases.</w:t>
+      </w:r>
+      <w:r>
+        <w:rPr>
+          <w:rFonts w:cs="Times New Roman"/>
+          <w:color w:val="222222"/>
+          <w:szCs w:val="24"/>
+          <w:shd w:val="clear" w:color="auto" w:fill="FFFFFF"/>
+        </w:rPr>
+        <w:t xml:space="preserve"> Only then could we unleash the </w:t>
+      </w:r>
       <w:r>
         <w:rPr>
           <w:rFonts w:cs="Times New Roman"/>
           <w:i/>
           <w:iCs/>
-          <w:szCs w:val="24"/>
-        </w:rPr>
-        <w:t>“</w:t>
-      </w:r>
-      <w:r>
+          <w:color w:val="222222"/>
+          <w:szCs w:val="24"/>
+          <w:shd w:val="clear" w:color="auto" w:fill="FFFFFF"/>
+        </w:rPr>
+        <w:t>force</w:t>
+      </w:r>
+      <w:r>
+        <w:rPr>
+          <w:rFonts w:cs="Times New Roman"/>
+          <w:color w:val="222222"/>
+          <w:szCs w:val="24"/>
+          <w:shd w:val="clear" w:color="auto" w:fill="FFFFFF"/>
+        </w:rPr>
+        <w:t xml:space="preserve"> within </w:t>
+      </w:r>
+      <w:r>
+        <w:rPr>
+          <w:rFonts w:cs="Times New Roman"/>
+          <w:color w:val="222222"/>
+          <w:szCs w:val="24"/>
+          <w:shd w:val="clear" w:color="auto" w:fill="FFFFFF"/>
+        </w:rPr>
+        <w:lastRenderedPageBreak/>
+        <w:t>VADER</w:t>
+      </w:r>
+      <w:r>
+        <w:rPr>
+          <w:rFonts w:cs="Times New Roman"/>
+          <w:color w:val="222222"/>
+          <w:szCs w:val="24"/>
+          <w:shd w:val="clear" w:color="auto" w:fill="FFFFFF"/>
+        </w:rPr>
+        <w:t xml:space="preserve"> and </w:t>
+      </w:r>
+      <w:r>
+        <w:rPr>
+          <w:rFonts w:cs="Times New Roman"/>
+          <w:color w:val="222222"/>
+          <w:szCs w:val="24"/>
+          <w:shd w:val="clear" w:color="auto" w:fill="FFFFFF"/>
+        </w:rPr>
+        <w:t xml:space="preserve">derive </w:t>
+      </w:r>
+      <w:r>
+        <w:rPr>
+          <w:rFonts w:cs="Times New Roman"/>
+          <w:color w:val="222222"/>
+          <w:szCs w:val="24"/>
+          <w:shd w:val="clear" w:color="auto" w:fill="FFFFFF"/>
+        </w:rPr>
+        <w:t xml:space="preserve">sentiment from the </w:t>
+      </w:r>
+      <w:r>
+        <w:rPr>
+          <w:rFonts w:cs="Times New Roman"/>
+          <w:color w:val="222222"/>
+          <w:szCs w:val="24"/>
+          <w:shd w:val="clear" w:color="auto" w:fill="FFFFFF"/>
+        </w:rPr>
+        <w:t xml:space="preserve">chunked phrase. </w:t>
+      </w:r>
+      <w:r>
+        <w:rPr>
+          <w:rFonts w:cs="Times New Roman"/>
+          <w:color w:val="222222"/>
+          <w:szCs w:val="24"/>
+          <w:shd w:val="clear" w:color="auto" w:fill="FFFFFF"/>
+        </w:rPr>
+        <w:t xml:space="preserve">Deriving sentiment from noun phrases is far more powerful than deriving sentiment from words, as chunks </w:t>
+      </w:r>
+      <w:bookmarkStart w:id="3" w:name="_GoBack"/>
+      <w:bookmarkEnd w:id="3"/>
+      <w:r>
+        <w:rPr>
+          <w:rFonts w:cs="Times New Roman"/>
+          <w:color w:val="222222"/>
+          <w:szCs w:val="24"/>
+          <w:shd w:val="clear" w:color="auto" w:fill="FFFFFF"/>
+        </w:rPr>
+        <w:t xml:space="preserve">encapsulate larger contextual ideas than what single words could. </w:t>
+      </w:r>
+    </w:p>
+    <w:p>
+      <w:pPr>
+        <w:jc w:val="both"/>
         <w:rPr>
           <w:rFonts w:cs="Times New Roman"/>
           <w:i/>
           <w:iCs/>
           <w:szCs w:val="24"/>
-          <w:shd w:val="clear" w:color="auto" w:fill="FFFFFF"/>
-        </w:rPr>
-        <w:t>Apache Spark is a lightning-fast cluster computing designed for fast computation. It was built on top of Hadoop MapReduce and it extends the MapReduce model to efficiently use more types of computations which includes Interactive Queries and Stream Processing.</w:t>
-      </w:r>
-      <w:r>
+        </w:rPr>
+      </w:pPr>
+    </w:p>
+    <w:p>
+      <w:pPr>
+        <w:jc w:val="both"/>
+      </w:pPr>
+      <w:r>
+        <w:rPr>
+          <w:rFonts w:cs="Times New Roman"/>
+          <w:szCs w:val="24"/>
+        </w:rPr>
+        <w:fldChar w:fldCharType="begin"/>
+      </w:r>
+      <w:r>
+        <w:rPr>
+          <w:rFonts w:cs="Times New Roman"/>
+          <w:szCs w:val="24"/>
+        </w:rPr>
+        <w:instrText xml:space="preserve"> REF _Ref25854747 \h </w:instrText>
+      </w:r>
+      <w:r>
+        <w:rPr>
+          <w:rFonts w:cs="Times New Roman"/>
+          <w:szCs w:val="24"/>
+        </w:rPr>
+      </w:r>
+      <w:r>
+        <w:rPr>
+          <w:rFonts w:cs="Times New Roman"/>
+          <w:szCs w:val="24"/>
+        </w:rPr>
+        <w:instrText xml:space="preserve"> \* MERGEFORMAT </w:instrText>
+      </w:r>
+      <w:r>
+        <w:rPr>
+          <w:rFonts w:cs="Times New Roman"/>
+          <w:szCs w:val="24"/>
+        </w:rPr>
+        <w:fldChar w:fldCharType="separate"/>
+      </w:r>
+      <w:r>
+        <w:rPr>
+          <w:rFonts w:cs="Times New Roman"/>
+          <w:szCs w:val="24"/>
+        </w:rPr>
+        <w:t xml:space="preserve">Figure </w:t>
+      </w:r>
+      <w:r>
+        <w:rPr>
+          <w:rFonts w:cs="Times New Roman"/>
+          <w:noProof/>
+          <w:szCs w:val="24"/>
+        </w:rPr>
+        <w:t>2</w:t>
+      </w:r>
+      <w:r>
+        <w:rPr>
+          <w:rFonts w:cs="Times New Roman"/>
+          <w:szCs w:val="24"/>
+        </w:rPr>
+        <w:fldChar w:fldCharType="end"/>
+      </w:r>
+      <w:r>
+        <w:rPr>
+          <w:rFonts w:cs="Times New Roman"/>
+          <w:szCs w:val="24"/>
+        </w:rPr>
+        <w:t xml:space="preserve"> only illustrates and </w:t>
+      </w:r>
+      <w:r>
+        <w:rPr>
+          <w:rFonts w:cs="Times New Roman"/>
+          <w:szCs w:val="24"/>
+        </w:rPr>
+        <w:t>d</w:t>
+      </w:r>
+      <w:r>
+        <w:rPr>
+          <w:rFonts w:cs="Times New Roman"/>
+          <w:szCs w:val="24"/>
+        </w:rPr>
+        <w:t>escribes the most basic steps required to ingest data on a on</w:t>
+      </w:r>
+      <w:r>
+        <w:rPr>
+          <w:rFonts w:cs="Times New Roman"/>
+          <w:szCs w:val="24"/>
+        </w:rPr>
+        <w:t>ce</w:t>
+      </w:r>
+      <w:r>
+        <w:rPr>
+          <w:rFonts w:cs="Times New Roman"/>
+          <w:szCs w:val="24"/>
+        </w:rPr>
+        <w:t>-</w:t>
+      </w:r>
+      <w:r>
+        <w:rPr>
+          <w:rFonts w:cs="Times New Roman"/>
+          <w:szCs w:val="24"/>
+        </w:rPr>
+        <w:t>off basis. This basic ingestion patterns can, however, be extended into something</w:t>
+      </w:r>
+      <w:r>
+        <w:t xml:space="preserve"> much richer and functionally advanced. </w:t>
+      </w:r>
+      <w:r>
+        <w:t xml:space="preserve">Therefore, consider the </w:t>
+      </w:r>
+      <w:r>
+        <w:t xml:space="preserve">process depicted in </w:t>
+      </w:r>
+      <w:r>
+        <w:fldChar w:fldCharType="begin"/>
+      </w:r>
+      <w:r>
+        <w:instrText xml:space="preserve"> REF _Ref25904747 \h </w:instrText>
+      </w:r>
+      <w:r>
+        <w:fldChar w:fldCharType="separate"/>
+      </w:r>
+      <w:r>
+        <w:rPr>
+          <w:szCs w:val="24"/>
+        </w:rPr>
+        <w:t xml:space="preserve">Figure </w:t>
+      </w:r>
+      <w:r>
+        <w:rPr>
+          <w:noProof/>
+          <w:szCs w:val="24"/>
+        </w:rPr>
+        <w:t>4</w:t>
+      </w:r>
+      <w:r>
+        <w:fldChar w:fldCharType="end"/>
+      </w:r>
+      <w:r>
+        <w:t>, which ex</w:t>
+      </w:r>
+      <w:r>
+        <w:t>t</w:t>
+      </w:r>
+      <w:r>
+        <w:t xml:space="preserve">ends the ingestion patterns in </w:t>
+      </w:r>
+      <w:r>
+        <w:fldChar w:fldCharType="begin"/>
+      </w:r>
+      <w:r>
+        <w:instrText xml:space="preserve"> REF _Ref25902877 \h </w:instrText>
+      </w:r>
+      <w:r>
+        <w:fldChar w:fldCharType="separate"/>
+      </w:r>
+      <w:r>
+        <w:rPr>
+          <w:szCs w:val="24"/>
+        </w:rPr>
+        <w:t xml:space="preserve">Figure </w:t>
+      </w:r>
+      <w:r>
+        <w:rPr>
+          <w:noProof/>
+          <w:szCs w:val="24"/>
+        </w:rPr>
+        <w:t>3</w:t>
+      </w:r>
+      <w:r>
+        <w:fldChar w:fldCharType="end"/>
+      </w:r>
+      <w:r>
+        <w:t xml:space="preserve"> in several ways. </w:t>
+      </w:r>
+      <w:r>
+        <w:t xml:space="preserve">A word on </w:t>
+      </w:r>
+      <w:r>
+        <w:t xml:space="preserve">the Apache </w:t>
+      </w:r>
+      <w:r>
+        <w:t>Spark</w:t>
+      </w:r>
+      <w:r>
+        <w:t xml:space="preserve"> technologies be</w:t>
+      </w:r>
+      <w:r>
+        <w:t xml:space="preserve">fore we dive into the intricacies of the advanced ingestion pattern depicted in </w:t>
+      </w:r>
+      <w:r>
+        <w:fldChar w:fldCharType="begin"/>
+      </w:r>
+      <w:r>
+        <w:instrText xml:space="preserve"> REF _Ref25904747 \h </w:instrText>
+      </w:r>
+      <w:r>
+        <w:fldChar w:fldCharType="separate"/>
+      </w:r>
+      <w:r>
+        <w:rPr>
+          <w:szCs w:val="24"/>
+        </w:rPr>
+        <w:t xml:space="preserve">Figure </w:t>
+      </w:r>
+      <w:r>
+        <w:rPr>
+          <w:noProof/>
+          <w:szCs w:val="24"/>
+        </w:rPr>
+        <w:t>4</w:t>
+      </w:r>
+      <w:r>
+        <w:fldChar w:fldCharType="end"/>
+      </w:r>
+      <w:r>
+        <w:t>:</w:t>
+      </w:r>
+    </w:p>
+    <w:p>
+      <w:pPr>
+        <w:jc w:val="both"/>
         <w:rPr>
           <w:rFonts w:cs="Times New Roman"/>
           <w:i/>
           <w:iCs/>
           <w:szCs w:val="24"/>
-          <w:shd w:val="clear" w:color="auto" w:fill="FFFFFF"/>
-        </w:rPr>
-        <w:fldChar w:fldCharType="begin"/>
-      </w:r>
-      <w:r>
+        </w:rPr>
+      </w:pPr>
+    </w:p>
+    <w:p>
+      <w:pPr>
+        <w:jc w:val="both"/>
         <w:rPr>
           <w:rFonts w:cs="Times New Roman"/>
           <w:i/>
@@ -3899,24 +4715,15 @@
           <w:szCs w:val="24"/>
           <w:shd w:val="clear" w:color="auto" w:fill="FFFFFF"/>
         </w:rPr>
-        <w:instrText xml:space="preserve"> ADDIN ZOTERO_ITEM CSL_CITATION {"citationID":"ZbGJvtre","properties":{"formattedCitation":"(\\uc0\\u8220{}Spark Streaming\\uc0\\u8212{}Spark 2.4.4 Documentation,\\uc0\\u8221{} n.d.)","plainCitation":"(“Spark Streaming—Spark 2.4.4 Documentation,” n.d.)","noteIndex":0},"citationItems":[{"id":393,"uris":["http://zotero.org/users/5735856/items/Z4I7J7RX"],"uri":["http://zotero.org/users/5735856/items/Z4I7J7RX"],"itemData":{"id":393,"type":"webpage","title":"Spark Streaming - Spark 2.4.4 Documentation","URL":"https://spark.apache.org/docs/latest/streaming-programming-guide.html","accessed":{"date-parts":[["2019",11,28]]}}}],"schema":"https://github.com/citation-style-language/schema/raw/master/csl-citation.json"} </w:instrText>
-      </w:r>
+      </w:pPr>
       <w:r>
         <w:rPr>
           <w:rFonts w:cs="Times New Roman"/>
           <w:i/>
           <w:iCs/>
           <w:szCs w:val="24"/>
-          <w:shd w:val="clear" w:color="auto" w:fill="FFFFFF"/>
-        </w:rPr>
-        <w:fldChar w:fldCharType="separate"/>
-      </w:r>
-      <w:r>
-        <w:rPr>
-          <w:rFonts w:cs="Times New Roman"/>
-          <w:szCs w:val="24"/>
-        </w:rPr>
-        <w:t>(“Spark Streaming—Spark 2.4.4 Documentation,” n.d.)</w:t>
+        </w:rPr>
+        <w:t>“</w:t>
       </w:r>
       <w:r>
         <w:rPr>
@@ -3926,7 +4733,7 @@
           <w:szCs w:val="24"/>
           <w:shd w:val="clear" w:color="auto" w:fill="FFFFFF"/>
         </w:rPr>
-        <w:fldChar w:fldCharType="end"/>
+        <w:t>Apache Spark is a lightning-fast cluster computing designed for fast computation. It was built on top of Hadoop MapReduce and it extends the MapReduce model to efficiently use more types of computations which includes Interactive Queries and Stream Processing.</w:t>
       </w:r>
       <w:r>
         <w:rPr>
@@ -3936,12 +4743,9 @@
           <w:szCs w:val="24"/>
           <w:shd w:val="clear" w:color="auto" w:fill="FFFFFF"/>
         </w:rPr>
-        <w:t>”</w:t>
-      </w:r>
-    </w:p>
-    <w:p>
-      <w:pPr>
-        <w:jc w:val="both"/>
+        <w:fldChar w:fldCharType="begin"/>
+      </w:r>
+      <w:r>
         <w:rPr>
           <w:rFonts w:cs="Times New Roman"/>
           <w:i/>
@@ -3949,14 +4753,65 @@
           <w:szCs w:val="24"/>
           <w:shd w:val="clear" w:color="auto" w:fill="FFFFFF"/>
         </w:rPr>
-      </w:pPr>
-    </w:p>
-    <w:p>
-      <w:pPr>
-        <w:jc w:val="both"/>
-        <w:rPr>
-          <w:rFonts w:cs="Times New Roman"/>
-          <w:szCs w:val="24"/>
+        <w:instrText xml:space="preserve"> ADDIN ZOTERO_ITEM CSL_CITATION {"citationID":"ZbGJvtre","properties":{"formattedCitation":"(\\uc0\\u8220{}Spark Streaming\\uc0\\u8212{}Spark 2.4.4 Documentation,\\uc0\\u8221{} n.d.)","plainCitation":"(“Spark Streaming—Spark 2.4.4 Documentation,” n.d.)","noteIndex":0},"citationItems":[{"id":393,"uris":["http://zotero.org/users/5735856/items/Z4I7J7RX"],"uri":["http://zotero.org/users/5735856/items/Z4I7J7RX"],"itemData":{"id":393,"type":"webpage","title":"Spark Streaming - Spark 2.4.4 Documentation","URL":"https://spark.apache.org/docs/latest/streaming-programming-guide.html","accessed":{"date-parts":[["2019",11,28]]}}}],"schema":"https://github.com/citation-style-language/schema/raw/master/csl-citation.json"} </w:instrText>
+      </w:r>
+      <w:r>
+        <w:rPr>
+          <w:rFonts w:cs="Times New Roman"/>
+          <w:i/>
+          <w:iCs/>
+          <w:szCs w:val="24"/>
+          <w:shd w:val="clear" w:color="auto" w:fill="FFFFFF"/>
+        </w:rPr>
+        <w:fldChar w:fldCharType="separate"/>
+      </w:r>
+      <w:r>
+        <w:rPr>
+          <w:rFonts w:cs="Times New Roman"/>
+          <w:szCs w:val="24"/>
+        </w:rPr>
+        <w:t>(“Spark Streaming—Spark 2.4.4 Documentation,” n.d.)</w:t>
+      </w:r>
+      <w:r>
+        <w:rPr>
+          <w:rFonts w:cs="Times New Roman"/>
+          <w:i/>
+          <w:iCs/>
+          <w:szCs w:val="24"/>
+          <w:shd w:val="clear" w:color="auto" w:fill="FFFFFF"/>
+        </w:rPr>
+        <w:fldChar w:fldCharType="end"/>
+      </w:r>
+      <w:r>
+        <w:rPr>
+          <w:rFonts w:cs="Times New Roman"/>
+          <w:i/>
+          <w:iCs/>
+          <w:szCs w:val="24"/>
+          <w:shd w:val="clear" w:color="auto" w:fill="FFFFFF"/>
+        </w:rPr>
+        <w:t>”</w:t>
+      </w:r>
+    </w:p>
+    <w:p>
+      <w:pPr>
+        <w:jc w:val="both"/>
+        <w:rPr>
+          <w:rFonts w:cs="Times New Roman"/>
+          <w:i/>
+          <w:iCs/>
+          <w:szCs w:val="24"/>
+          <w:shd w:val="clear" w:color="auto" w:fill="FFFFFF"/>
+        </w:rPr>
+      </w:pPr>
+    </w:p>
+    <w:p>
+      <w:pPr>
+        <w:jc w:val="both"/>
+        <w:rPr>
+          <w:rFonts w:cs="Times New Roman"/>
+          <w:szCs w:val="24"/>
+          <w:shd w:val="clear" w:color="auto" w:fill="FFFFFF"/>
         </w:rPr>
       </w:pPr>
       <w:r>
@@ -4218,20 +5073,26 @@
     </w:p>
     <w:p>
       <w:pPr>
+        <w:jc w:val="both"/>
+        <w:rPr>
+          <w:rFonts w:cs="Times New Roman"/>
+          <w:szCs w:val="24"/>
+        </w:rPr>
+      </w:pPr>
+    </w:p>
+    <w:p>
+      <w:pPr>
         <w:jc w:val="center"/>
       </w:pPr>
-      <w:bookmarkStart w:id="3" w:name="_GoBack"/>
-      <w:bookmarkEnd w:id="3"/>
       <w:r>
         <w:rPr>
           <w:noProof/>
         </w:rPr>
-        <w:lastRenderedPageBreak/>
         <w:drawing>
-          <wp:inline distT="0" distB="0" distL="0" distR="0" wp14:anchorId="23881550" wp14:editId="1E4124EC">
-            <wp:extent cx="5734685" cy="3083560"/>
-            <wp:effectExtent l="0" t="0" r="0" b="2540"/>
-            <wp:docPr id="11" name="Picture 11"/>
+          <wp:inline distT="0" distB="0" distL="0" distR="0" wp14:anchorId="258FD840" wp14:editId="124D4C26">
+            <wp:extent cx="5734685" cy="3113405"/>
+            <wp:effectExtent l="0" t="0" r="0" b="0"/>
+            <wp:docPr id="3" name="Picture 3" descr="A screenshot of a social media post&#10;&#10;Description automatically generated"/>
             <wp:cNvGraphicFramePr>
               <a:graphicFrameLocks xmlns:a="http://schemas.openxmlformats.org/drawingml/2006/main" noChangeAspect="1"/>
             </wp:cNvGraphicFramePr>
@@ -4239,11 +5100,11 @@
               <a:graphicData uri="http://schemas.openxmlformats.org/drawingml/2006/picture">
                 <pic:pic xmlns:pic="http://schemas.openxmlformats.org/drawingml/2006/picture">
                   <pic:nvPicPr>
-                    <pic:cNvPr id="11" name="Advanced Spark Application to HN Data.PNG"/>
+                    <pic:cNvPr id="3" name="Advanced Spark Application to HN Data.PNG"/>
                     <pic:cNvPicPr/>
                   </pic:nvPicPr>
                   <pic:blipFill>
-                    <a:blip r:embed="rId16" cstate="print">
+                    <a:blip r:embed="rId17" cstate="print">
                       <a:extLst>
                         <a:ext uri="{28A0092B-C50C-407E-A947-70E740481C1C}">
                           <a14:useLocalDpi xmlns:a14="http://schemas.microsoft.com/office/drawing/2010/main" val="0"/>
@@ -4257,7 +5118,7 @@
                   <pic:spPr>
                     <a:xfrm>
                       <a:off x="0" y="0"/>
-                      <a:ext cx="5734685" cy="3083560"/>
+                      <a:ext cx="5734685" cy="3113405"/>
                     </a:xfrm>
                     <a:prstGeom prst="rect">
                       <a:avLst/>
@@ -4466,7 +5327,16 @@
           <w:color w:val="222222"/>
           <w:shd w:val="clear" w:color="auto" w:fill="FFFFFF"/>
         </w:rPr>
-        <w:t xml:space="preserve"> receives data from disparate source systems and makes the data available to target systems in real time. </w:t>
+        <w:t xml:space="preserve"> receives data from disparate source systems and makes the data available to target </w:t>
+      </w:r>
+      <w:r>
+        <w:rPr>
+          <w:rFonts w:cs="Times New Roman"/>
+          <w:color w:val="222222"/>
+          <w:shd w:val="clear" w:color="auto" w:fill="FFFFFF"/>
+        </w:rPr>
+        <w:lastRenderedPageBreak/>
+        <w:t>systems in real time. </w:t>
       </w:r>
       <w:r>
         <w:rPr>
@@ -5000,7 +5870,25 @@
           <w:color w:val="222222"/>
           <w:shd w:val="clear" w:color="auto" w:fill="FFFFFF"/>
         </w:rPr>
-        <w:t xml:space="preserve"> instead uses the concept of DStream which is basically RDD </w:t>
+        <w:t xml:space="preserve"> instead uses the concept of </w:t>
+      </w:r>
+      <w:proofErr w:type="spellStart"/>
+      <w:r>
+        <w:rPr>
+          <w:rFonts w:cs="Times New Roman"/>
+          <w:color w:val="222222"/>
+          <w:shd w:val="clear" w:color="auto" w:fill="FFFFFF"/>
+        </w:rPr>
+        <w:t>DStream</w:t>
+      </w:r>
+      <w:proofErr w:type="spellEnd"/>
+      <w:r>
+        <w:rPr>
+          <w:rFonts w:cs="Times New Roman"/>
+          <w:color w:val="222222"/>
+          <w:shd w:val="clear" w:color="auto" w:fill="FFFFFF"/>
+        </w:rPr>
+        <w:t xml:space="preserve"> which is basically RDD </w:t>
       </w:r>
       <w:r>
         <w:rPr>
@@ -5208,16 +6096,25 @@
           <w:color w:val="222222"/>
           <w:shd w:val="clear" w:color="auto" w:fill="FFFFFF"/>
         </w:rPr>
-        <w:t xml:space="preserve">has the capability to utiliz </w:t>
-      </w:r>
-      <w:r>
-        <w:rPr>
-          <w:rFonts w:cs="Times New Roman"/>
-          <w:color w:val="222222"/>
-          <w:shd w:val="clear" w:color="auto" w:fill="FFFFFF"/>
-        </w:rPr>
-        <w:lastRenderedPageBreak/>
-        <w:t>numerous underlying data storage technologies, which can range from HBASE</w:t>
+        <w:t xml:space="preserve">has the capability to </w:t>
+      </w:r>
+      <w:proofErr w:type="spellStart"/>
+      <w:r>
+        <w:rPr>
+          <w:rFonts w:cs="Times New Roman"/>
+          <w:color w:val="222222"/>
+          <w:shd w:val="clear" w:color="auto" w:fill="FFFFFF"/>
+        </w:rPr>
+        <w:t>utiliz</w:t>
+      </w:r>
+      <w:proofErr w:type="spellEnd"/>
+      <w:r>
+        <w:rPr>
+          <w:rFonts w:cs="Times New Roman"/>
+          <w:color w:val="222222"/>
+          <w:shd w:val="clear" w:color="auto" w:fill="FFFFFF"/>
+        </w:rPr>
+        <w:t xml:space="preserve"> numerous underlying data storage technologies, which can range from HBASE</w:t>
       </w:r>
       <w:r>
         <w:rPr>
@@ -5507,6 +6404,7 @@
           <w:sz w:val="24"/>
           <w:szCs w:val="24"/>
         </w:rPr>
+        <w:lastRenderedPageBreak/>
         <w:t xml:space="preserve">In this task, you will also be assessed for your writing, in that the report must be: </w:t>
       </w:r>
     </w:p>
@@ -5713,8 +6611,8 @@
       </w:r>
     </w:p>
     <w:sectPr>
-      <w:headerReference w:type="default" r:id="rId17"/>
-      <w:footerReference w:type="default" r:id="rId18"/>
+      <w:headerReference w:type="default" r:id="rId18"/>
+      <w:footerReference w:type="default" r:id="rId19"/>
       <w:pgSz w:w="11906" w:h="16838" w:code="9"/>
       <w:pgMar w:top="709" w:right="1435" w:bottom="709" w:left="1440" w:header="720" w:footer="720" w:gutter="0"/>
       <w:cols w:space="720"/>
@@ -6757,6 +7655,7 @@
   <w:style w:type="character" w:default="1" w:styleId="DefaultParagraphFont">
     <w:name w:val="Default Paragraph Font"/>
     <w:uiPriority w:val="1"/>
+    <w:semiHidden/>
     <w:unhideWhenUsed/>
   </w:style>
   <w:style w:type="table" w:default="1" w:styleId="TableNormal">
@@ -7801,7 +8700,7 @@
 </file>
 
 <file path=customXml/itemProps1.xml><?xml version="1.0" encoding="utf-8"?>
-<ds:datastoreItem xmlns:ds="http://schemas.openxmlformats.org/officeDocument/2006/customXml" ds:itemID="{FB00B585-2230-40CF-9644-4830E6E5961B}">
+<ds:datastoreItem xmlns:ds="http://schemas.openxmlformats.org/officeDocument/2006/customXml" ds:itemID="{6713036C-FC1A-4A48-9243-293E823741A1}">
   <ds:schemaRefs>
     <ds:schemaRef ds:uri="http://schemas.openxmlformats.org/officeDocument/2006/bibliography"/>
   </ds:schemaRefs>

</xml_diff>

<commit_message>
Replaced data with new breakdown
Added new data that is based on weekly observations
Re-wrote the Jupyter notebook to process the new dataa files
</commit_message>
<xml_diff>
--- a/docs/Hendrik_Dreyer_MA5851_Assessment_4.docx
+++ b/docs/Hendrik_Dreyer_MA5851_Assessment_4.docx
@@ -1742,16 +1742,8 @@
         <w:rPr>
           <w:rFonts w:cs="Times New Roman"/>
         </w:rPr>
-        <w:t xml:space="preserve">enough </w:t>
-      </w:r>
-      <w:proofErr w:type="spellStart"/>
-      <w:r>
-        <w:rPr>
-          <w:rFonts w:cs="Times New Roman"/>
-        </w:rPr>
-        <w:t>entiry</w:t>
-      </w:r>
-      <w:proofErr w:type="spellEnd"/>
+        <w:t>enough entiry</w:t>
+      </w:r>
       <w:r>
         <w:rPr>
           <w:rFonts w:cs="Times New Roman"/>
@@ -1975,27 +1967,7 @@
           <w:szCs w:val="24"/>
           <w:shd w:val="clear" w:color="auto" w:fill="FFFFFF"/>
         </w:rPr>
-        <w:t xml:space="preserve">), is a social news website focusing on computer science and entrepreneurship. It is run by Paul Graham's investment fund and </w:t>
-      </w:r>
-      <w:proofErr w:type="spellStart"/>
-      <w:r>
-        <w:rPr>
-          <w:rFonts w:cs="Times New Roman"/>
-          <w:color w:val="222222"/>
-          <w:szCs w:val="24"/>
-          <w:shd w:val="clear" w:color="auto" w:fill="FFFFFF"/>
-        </w:rPr>
-        <w:t>startup</w:t>
-      </w:r>
-      <w:proofErr w:type="spellEnd"/>
-      <w:r>
-        <w:rPr>
-          <w:rFonts w:cs="Times New Roman"/>
-          <w:color w:val="222222"/>
-          <w:szCs w:val="24"/>
-          <w:shd w:val="clear" w:color="auto" w:fill="FFFFFF"/>
-        </w:rPr>
-        <w:t xml:space="preserve"> incubator, Y Combinator. In general, content that can be submitted is defined as "anything that gratifies one's intellectual curiosity </w:t>
+        <w:t xml:space="preserve">), is a social news website focusing on computer science and entrepreneurship. It is run by Paul Graham's investment fund and startup incubator, Y Combinator. In general, content that can be submitted is defined as "anything that gratifies one's intellectual curiosity </w:t>
       </w:r>
       <w:r>
         <w:rPr>
@@ -2182,15 +2154,8 @@
     <w:p>
       <w:pPr>
         <w:pStyle w:val="Heading2"/>
-        <w:spacing w:line="240" w:lineRule="auto"/>
-        <w:rPr>
-          <w:rFonts w:cs="Times New Roman"/>
-        </w:rPr>
-      </w:pPr>
-      <w:r>
-        <w:rPr>
-          <w:rFonts w:cs="Times New Roman"/>
-        </w:rPr>
+      </w:pPr>
+      <w:r>
         <w:t>Content Layout</w:t>
       </w:r>
     </w:p>
@@ -2463,15 +2428,7 @@
         <w:t>Instead</w:t>
       </w:r>
       <w:r>
-        <w:t xml:space="preserve">, the author opted to obtain the user comments via Google </w:t>
-      </w:r>
-      <w:proofErr w:type="spellStart"/>
-      <w:r>
-        <w:t>BigQuery</w:t>
-      </w:r>
-      <w:proofErr w:type="spellEnd"/>
-      <w:r>
-        <w:t xml:space="preserve">. </w:t>
+        <w:t xml:space="preserve">, the author opted to obtain the user comments via Google BigQuery. </w:t>
       </w:r>
     </w:p>
     <w:p>
@@ -2488,46 +2445,14 @@
           <w:rFonts w:cs="Times New Roman"/>
           <w:szCs w:val="24"/>
         </w:rPr>
-        <w:t xml:space="preserve">Hacker News decided in March 2016 to publish all stories and comments from Hacker News to the public data section of Google’s </w:t>
-      </w:r>
-      <w:proofErr w:type="spellStart"/>
-      <w:r>
-        <w:rPr>
-          <w:rFonts w:cs="Times New Roman"/>
-          <w:szCs w:val="24"/>
-        </w:rPr>
-        <w:t>BigQuery</w:t>
-      </w:r>
-      <w:proofErr w:type="spellEnd"/>
-      <w:r>
-        <w:rPr>
-          <w:rFonts w:cs="Times New Roman"/>
-          <w:szCs w:val="24"/>
-        </w:rPr>
-        <w:t xml:space="preserve">. </w:t>
-      </w:r>
-      <w:r>
-        <w:rPr>
-          <w:rFonts w:cs="Times New Roman"/>
-          <w:szCs w:val="24"/>
-        </w:rPr>
-        <w:t xml:space="preserve">One might argue that both the stories and comments can be obtained via Google’s </w:t>
-      </w:r>
-      <w:proofErr w:type="spellStart"/>
-      <w:r>
-        <w:rPr>
-          <w:rFonts w:cs="Times New Roman"/>
-          <w:szCs w:val="24"/>
-        </w:rPr>
-        <w:t>BigQuery</w:t>
-      </w:r>
-      <w:proofErr w:type="spellEnd"/>
-      <w:r>
-        <w:rPr>
-          <w:rFonts w:cs="Times New Roman"/>
-          <w:szCs w:val="24"/>
-        </w:rPr>
-        <w:t xml:space="preserve"> and that the scraping was unnecessary. That is </w:t>
+        <w:t xml:space="preserve">Hacker News decided in March 2016 to publish all stories and comments from Hacker News to the public data section of Google’s BigQuery. </w:t>
+      </w:r>
+      <w:r>
+        <w:rPr>
+          <w:rFonts w:cs="Times New Roman"/>
+          <w:szCs w:val="24"/>
+        </w:rPr>
+        <w:t xml:space="preserve">One might argue that both the stories and comments can be obtained via Google’s BigQuery and that the scraping was unnecessary. That is </w:t>
       </w:r>
       <w:r>
         <w:rPr>
@@ -2609,30 +2534,14 @@
           <w:rFonts w:cs="Times New Roman"/>
           <w:szCs w:val="24"/>
         </w:rPr>
-        <w:t xml:space="preserve"> in Google </w:t>
-      </w:r>
-      <w:proofErr w:type="spellStart"/>
-      <w:r>
-        <w:rPr>
-          <w:rFonts w:cs="Times New Roman"/>
-          <w:szCs w:val="24"/>
-        </w:rPr>
-        <w:t>Big</w:t>
-      </w:r>
-      <w:r>
-        <w:rPr>
-          <w:rFonts w:cs="Times New Roman"/>
-          <w:szCs w:val="24"/>
-        </w:rPr>
-        <w:t>Query</w:t>
-      </w:r>
-      <w:proofErr w:type="spellEnd"/>
-      <w:r>
-        <w:rPr>
-          <w:rFonts w:cs="Times New Roman"/>
-          <w:szCs w:val="24"/>
-        </w:rPr>
-        <w:t xml:space="preserve">, which was responsible for </w:t>
+        <w:t xml:space="preserve"> in Google Big</w:t>
+      </w:r>
+      <w:r>
+        <w:rPr>
+          <w:rFonts w:cs="Times New Roman"/>
+          <w:szCs w:val="24"/>
+        </w:rPr>
+        <w:t xml:space="preserve">Query, which was responsible for </w:t>
       </w:r>
       <w:r>
         <w:rPr>
@@ -2792,23 +2701,7 @@
           <w:sz w:val="24"/>
           <w:szCs w:val="24"/>
         </w:rPr>
-        <w:t xml:space="preserve"> - Google </w:t>
-      </w:r>
-      <w:proofErr w:type="spellStart"/>
-      <w:r>
-        <w:rPr>
-          <w:sz w:val="24"/>
-          <w:szCs w:val="24"/>
-        </w:rPr>
-        <w:t>BigQuery</w:t>
-      </w:r>
-      <w:proofErr w:type="spellEnd"/>
-      <w:r>
-        <w:rPr>
-          <w:sz w:val="24"/>
-          <w:szCs w:val="24"/>
-        </w:rPr>
-        <w:t xml:space="preserve"> SQL for all comments in August 2019</w:t>
+        <w:t xml:space="preserve"> - Google BigQuery SQL for all comments in August 2019</w:t>
       </w:r>
     </w:p>
     <w:p>
@@ -2927,13 +2820,8 @@
         <w:spacing w:line="240" w:lineRule="auto"/>
         <w:jc w:val="both"/>
       </w:pPr>
-      <w:proofErr w:type="spellStart"/>
-      <w:r>
-        <w:t>Comment_date</w:t>
-      </w:r>
-      <w:proofErr w:type="spellEnd"/>
-      <w:r>
-        <w:t xml:space="preserve"> &lt;string&gt;</w:t>
+      <w:r>
+        <w:t>Comment_date &lt;string&gt;</w:t>
       </w:r>
     </w:p>
     <w:p>
@@ -2958,7 +2846,6 @@
       <w:r>
         <w:t xml:space="preserve">The </w:t>
       </w:r>
-      <w:proofErr w:type="spellStart"/>
       <w:r>
         <w:rPr>
           <w:i/>
@@ -2976,7 +2863,6 @@
         </w:rPr>
         <w:t>date</w:t>
       </w:r>
-      <w:proofErr w:type="spellEnd"/>
       <w:r>
         <w:t xml:space="preserve"> field contains the date on which the comment was made, and the </w:t>
       </w:r>
@@ -3335,11 +3221,9 @@
         </w:numPr>
         <w:jc w:val="both"/>
       </w:pPr>
-      <w:proofErr w:type="spellStart"/>
       <w:r>
         <w:t>Link_title</w:t>
       </w:r>
-      <w:proofErr w:type="spellEnd"/>
     </w:p>
     <w:p>
       <w:pPr>
@@ -3350,11 +3234,9 @@
         </w:numPr>
         <w:jc w:val="both"/>
       </w:pPr>
-      <w:proofErr w:type="spellStart"/>
       <w:r>
         <w:t>Web_Link</w:t>
       </w:r>
-      <w:proofErr w:type="spellEnd"/>
     </w:p>
     <w:p>
       <w:pPr>
@@ -3466,11 +3348,23 @@
         <w:t xml:space="preserve">via the RDD’s map function to </w:t>
       </w:r>
       <w:r>
-        <w:t xml:space="preserve">perform several NLTK </w:t>
+        <w:t xml:space="preserve">perform several </w:t>
+      </w:r>
+      <w:r>
+        <w:t>NLP</w:t>
+      </w:r>
+      <w:r>
+        <w:t xml:space="preserve"> </w:t>
       </w:r>
       <w:r>
         <w:lastRenderedPageBreak/>
-        <w:t xml:space="preserve">preparations on the remainder of the corpus. This process is illustrated in </w:t>
+        <w:t>preparations</w:t>
+      </w:r>
+      <w:r>
+        <w:t>, as implemented in the NLTK,</w:t>
+      </w:r>
+      <w:r>
+        <w:t xml:space="preserve"> on the remainder of the corpus. This process is illustrated in </w:t>
       </w:r>
       <w:r>
         <w:fldChar w:fldCharType="begin"/>
@@ -3868,6 +3762,113 @@
       <w:r>
         <w:t xml:space="preserve">corpus that has been preparade for further analysis and NLP application. </w:t>
       </w:r>
+      <w:r>
+        <w:t xml:space="preserve">The second last step illustrated in </w:t>
+      </w:r>
+      <w:r>
+        <w:fldChar w:fldCharType="begin"/>
+      </w:r>
+      <w:r>
+        <w:instrText xml:space="preserve"> REF _Ref25902877 \h </w:instrText>
+      </w:r>
+      <w:r>
+        <w:fldChar w:fldCharType="separate"/>
+      </w:r>
+      <w:r>
+        <w:rPr>
+          <w:szCs w:val="24"/>
+        </w:rPr>
+        <w:t xml:space="preserve">Figure </w:t>
+      </w:r>
+      <w:r>
+        <w:rPr>
+          <w:noProof/>
+          <w:szCs w:val="24"/>
+        </w:rPr>
+        <w:t>3</w:t>
+      </w:r>
+      <w:r>
+        <w:fldChar w:fldCharType="end"/>
+      </w:r>
+      <w:r>
+        <w:t xml:space="preserve">, </w:t>
+      </w:r>
+      <w:r>
+        <w:rPr>
+          <w:rFonts w:cs="Times New Roman"/>
+          <w:szCs w:val="24"/>
+        </w:rPr>
+        <w:t>Lemmatization,</w:t>
+      </w:r>
+      <w:r>
+        <w:rPr>
+          <w:rFonts w:cs="Times New Roman"/>
+          <w:szCs w:val="24"/>
+        </w:rPr>
+        <w:t xml:space="preserve"> has been implemented</w:t>
+      </w:r>
+      <w:r>
+        <w:rPr>
+          <w:rFonts w:cs="Times New Roman"/>
+          <w:szCs w:val="24"/>
+        </w:rPr>
+        <w:t xml:space="preserve"> with the help of the WordNet dictionary as </w:t>
+      </w:r>
+      <w:r>
+        <w:rPr>
+          <w:rFonts w:cs="Times New Roman"/>
+          <w:szCs w:val="24"/>
+        </w:rPr>
+        <w:t xml:space="preserve">published by </w:t>
+      </w:r>
+      <w:r>
+        <w:rPr>
+          <w:rFonts w:cs="Times New Roman"/>
+          <w:szCs w:val="24"/>
+        </w:rPr>
+        <w:t>wordnet.princ</w:t>
+      </w:r>
+      <w:r>
+        <w:rPr>
+          <w:rFonts w:cs="Times New Roman"/>
+          <w:szCs w:val="24"/>
+        </w:rPr>
+        <w:t>e</w:t>
+      </w:r>
+      <w:r>
+        <w:rPr>
+          <w:rFonts w:cs="Times New Roman"/>
+          <w:szCs w:val="24"/>
+        </w:rPr>
+        <w:t>ton.edu.</w:t>
+      </w:r>
+      <w:r>
+        <w:rPr>
+          <w:rFonts w:cs="Times New Roman"/>
+          <w:szCs w:val="24"/>
+        </w:rPr>
+        <w:t xml:space="preserve"> </w:t>
+      </w:r>
+      <w:r>
+        <w:rPr>
+          <w:rFonts w:cs="Times New Roman"/>
+          <w:color w:val="222222"/>
+          <w:szCs w:val="24"/>
+          <w:shd w:val="clear" w:color="auto" w:fill="FFFFFF"/>
+        </w:rPr>
+        <w:t>WordNet is a lexical database for the English language. It groups English words into sets of synonyms called synsets, provides short definitions and usage examples, and records a number of relations among these synonym sets or their members. WordNet can thus be seen as a combination of dictionary and thesaurus</w:t>
+      </w:r>
+      <w:r>
+        <w:rPr>
+          <w:rFonts w:cs="Times New Roman"/>
+          <w:color w:val="222222"/>
+          <w:szCs w:val="24"/>
+          <w:shd w:val="clear" w:color="auto" w:fill="FFFFFF"/>
+        </w:rPr>
+        <w:t>.</w:t>
+      </w:r>
+      <w:bookmarkStart w:id="3" w:name="_GoBack"/>
+      <w:bookmarkEnd w:id="3"/>
     </w:p>
     <w:p>
       <w:pPr>
@@ -4035,7 +4036,9 @@
         <w:jc w:val="both"/>
         <w:rPr>
           <w:rFonts w:cs="Times New Roman"/>
-          <w:szCs w:val="24"/>
+          <w:color w:val="222222"/>
+          <w:szCs w:val="24"/>
+          <w:shd w:val="clear" w:color="auto" w:fill="FFFFFF"/>
         </w:rPr>
       </w:pPr>
       <w:r>
@@ -4070,12 +4073,6 @@
           <w:rFonts w:cs="Times New Roman"/>
           <w:szCs w:val="24"/>
         </w:rPr>
-      </w:r>
-      <w:r>
-        <w:rPr>
-          <w:rFonts w:cs="Times New Roman"/>
-          <w:szCs w:val="24"/>
-        </w:rPr>
         <w:instrText xml:space="preserve"> \* MERGEFORMAT </w:instrText>
       </w:r>
       <w:r>
@@ -4083,6 +4080,12 @@
           <w:rFonts w:cs="Times New Roman"/>
           <w:szCs w:val="24"/>
         </w:rPr>
+      </w:r>
+      <w:r>
+        <w:rPr>
+          <w:rFonts w:cs="Times New Roman"/>
+          <w:szCs w:val="24"/>
+        </w:rPr>
         <w:fldChar w:fldCharType="separate"/>
       </w:r>
       <w:r>
@@ -4140,62 +4143,22 @@
           <w:rFonts w:cs="Times New Roman"/>
           <w:szCs w:val="24"/>
         </w:rPr>
-        <w:t>these posted headlines’ associated comments</w:t>
-      </w:r>
-      <w:r>
-        <w:rPr>
-          <w:rFonts w:cs="Times New Roman"/>
-          <w:szCs w:val="24"/>
-        </w:rPr>
-        <w:t xml:space="preserve">, harvested from the </w:t>
-      </w:r>
-      <w:proofErr w:type="spellStart"/>
-      <w:r>
-        <w:rPr>
-          <w:rFonts w:cs="Times New Roman"/>
-          <w:szCs w:val="24"/>
-        </w:rPr>
-        <w:t>hacker_news_db</w:t>
-      </w:r>
-      <w:proofErr w:type="spellEnd"/>
-      <w:r>
-        <w:rPr>
-          <w:rFonts w:cs="Times New Roman"/>
-          <w:szCs w:val="24"/>
-        </w:rPr>
-        <w:t xml:space="preserve"> as published via the </w:t>
-      </w:r>
-      <w:proofErr w:type="spellStart"/>
-      <w:r>
-        <w:rPr>
-          <w:rFonts w:cs="Times New Roman"/>
-          <w:szCs w:val="24"/>
-        </w:rPr>
-        <w:t>publich</w:t>
-      </w:r>
-      <w:proofErr w:type="spellEnd"/>
-      <w:r>
-        <w:rPr>
-          <w:rFonts w:cs="Times New Roman"/>
-          <w:szCs w:val="24"/>
-        </w:rPr>
-        <w:t xml:space="preserve"> datasets in Google </w:t>
-      </w:r>
-      <w:proofErr w:type="spellStart"/>
-      <w:r>
-        <w:rPr>
-          <w:rFonts w:cs="Times New Roman"/>
-          <w:szCs w:val="24"/>
-        </w:rPr>
-        <w:t>BigQuery</w:t>
-      </w:r>
-      <w:proofErr w:type="spellEnd"/>
-      <w:r>
-        <w:rPr>
-          <w:rFonts w:cs="Times New Roman"/>
-          <w:szCs w:val="24"/>
-        </w:rPr>
-        <w:t xml:space="preserve">. </w:t>
+        <w:t xml:space="preserve">these posted headlines’ </w:t>
+      </w:r>
+      <w:r>
+        <w:rPr>
+          <w:rFonts w:cs="Times New Roman"/>
+          <w:szCs w:val="24"/>
+        </w:rPr>
+        <w:lastRenderedPageBreak/>
+        <w:t>associated comments</w:t>
+      </w:r>
+      <w:r>
+        <w:rPr>
+          <w:rFonts w:cs="Times New Roman"/>
+          <w:szCs w:val="24"/>
+        </w:rPr>
+        <w:t xml:space="preserve">, harvested from the hacker_news_db as published via the publich datasets in Google BigQuery. </w:t>
       </w:r>
       <w:r>
         <w:rPr>
@@ -4220,7 +4183,6 @@
         </w:rPr>
         <w:t>Valence Aware Dictionary and </w:t>
       </w:r>
-      <w:proofErr w:type="spellStart"/>
       <w:r>
         <w:rPr>
           <w:rFonts w:cs="Times New Roman"/>
@@ -4230,7 +4192,6 @@
         </w:rPr>
         <w:t>sEntiment</w:t>
       </w:r>
-      <w:proofErr w:type="spellEnd"/>
       <w:r>
         <w:rPr>
           <w:rFonts w:cs="Times New Roman"/>
@@ -4247,27 +4208,7 @@
           <w:szCs w:val="24"/>
           <w:shd w:val="clear" w:color="auto" w:fill="FFFFFF"/>
         </w:rPr>
-        <w:t xml:space="preserve">, </w:t>
-      </w:r>
-      <w:proofErr w:type="spellStart"/>
-      <w:r>
-        <w:rPr>
-          <w:rFonts w:cs="Times New Roman"/>
-          <w:color w:val="222222"/>
-          <w:szCs w:val="24"/>
-          <w:shd w:val="clear" w:color="auto" w:fill="FFFFFF"/>
-        </w:rPr>
-        <w:t>a.k.a</w:t>
-      </w:r>
-      <w:proofErr w:type="spellEnd"/>
-      <w:r>
-        <w:rPr>
-          <w:rFonts w:cs="Times New Roman"/>
-          <w:color w:val="222222"/>
-          <w:szCs w:val="24"/>
-          <w:shd w:val="clear" w:color="auto" w:fill="FFFFFF"/>
-        </w:rPr>
-        <w:t xml:space="preserve"> VADER was utilized. </w:t>
+        <w:t xml:space="preserve">, a.k.a VADER was utilized. </w:t>
       </w:r>
       <w:r>
         <w:rPr>
@@ -4397,17 +4338,7 @@
           <w:szCs w:val="24"/>
           <w:shd w:val="clear" w:color="auto" w:fill="FFFFFF"/>
         </w:rPr>
-        <w:t xml:space="preserve"> within </w:t>
-      </w:r>
-      <w:r>
-        <w:rPr>
-          <w:rFonts w:cs="Times New Roman"/>
-          <w:color w:val="222222"/>
-          <w:szCs w:val="24"/>
-          <w:shd w:val="clear" w:color="auto" w:fill="FFFFFF"/>
-        </w:rPr>
-        <w:lastRenderedPageBreak/>
-        <w:t>VADER</w:t>
+        <w:t xml:space="preserve"> within VADER</w:t>
       </w:r>
       <w:r>
         <w:rPr>
@@ -4443,27 +4374,422 @@
           <w:szCs w:val="24"/>
           <w:shd w:val="clear" w:color="auto" w:fill="FFFFFF"/>
         </w:rPr>
-        <w:t xml:space="preserve">chunked phrase. </w:t>
-      </w:r>
-      <w:r>
-        <w:rPr>
-          <w:rFonts w:cs="Times New Roman"/>
-          <w:color w:val="222222"/>
-          <w:szCs w:val="24"/>
-          <w:shd w:val="clear" w:color="auto" w:fill="FFFFFF"/>
-        </w:rPr>
-        <w:t xml:space="preserve">Deriving sentiment from noun phrases is far more powerful than deriving sentiment from words, as chunks </w:t>
-      </w:r>
-      <w:bookmarkStart w:id="3" w:name="_GoBack"/>
-      <w:bookmarkEnd w:id="3"/>
-      <w:r>
-        <w:rPr>
-          <w:rFonts w:cs="Times New Roman"/>
-          <w:color w:val="222222"/>
-          <w:szCs w:val="24"/>
-          <w:shd w:val="clear" w:color="auto" w:fill="FFFFFF"/>
-        </w:rPr>
-        <w:t xml:space="preserve">encapsulate larger contextual ideas than what single words could. </w:t>
+        <w:t>chunked phrase</w:t>
+      </w:r>
+      <w:r>
+        <w:rPr>
+          <w:rFonts w:cs="Times New Roman"/>
+          <w:color w:val="222222"/>
+          <w:szCs w:val="24"/>
+          <w:shd w:val="clear" w:color="auto" w:fill="FFFFFF"/>
+        </w:rPr>
+        <w:t>s</w:t>
+      </w:r>
+      <w:r>
+        <w:rPr>
+          <w:rFonts w:cs="Times New Roman"/>
+          <w:color w:val="222222"/>
+          <w:szCs w:val="24"/>
+          <w:shd w:val="clear" w:color="auto" w:fill="FFFFFF"/>
+        </w:rPr>
+        <w:t xml:space="preserve">. </w:t>
+      </w:r>
+      <w:r>
+        <w:rPr>
+          <w:rFonts w:cs="Times New Roman"/>
+          <w:color w:val="222222"/>
+          <w:szCs w:val="24"/>
+          <w:shd w:val="clear" w:color="auto" w:fill="FFFFFF"/>
+        </w:rPr>
+        <w:t xml:space="preserve">Deriving sentiment from noun phrases is far more powerful than deriving sentiment from words, as chunks encapsulate larger contextual ideas than what single words could. </w:t>
+      </w:r>
+      <w:r>
+        <w:rPr>
+          <w:rFonts w:cs="Times New Roman"/>
+          <w:color w:val="222222"/>
+          <w:szCs w:val="24"/>
+          <w:shd w:val="clear" w:color="auto" w:fill="FFFFFF"/>
+        </w:rPr>
+        <w:t xml:space="preserve">Utilizing </w:t>
+      </w:r>
+      <w:r>
+        <w:rPr>
+          <w:rFonts w:cs="Times New Roman"/>
+          <w:color w:val="222222"/>
+          <w:szCs w:val="24"/>
+          <w:shd w:val="clear" w:color="auto" w:fill="FFFFFF"/>
+        </w:rPr>
+        <w:t>VADER have the following benefits:</w:t>
+      </w:r>
+    </w:p>
+    <w:p>
+      <w:pPr>
+        <w:jc w:val="both"/>
+        <w:rPr>
+          <w:rFonts w:cs="Times New Roman"/>
+          <w:color w:val="222222"/>
+          <w:szCs w:val="24"/>
+          <w:shd w:val="clear" w:color="auto" w:fill="FFFFFF"/>
+        </w:rPr>
+      </w:pPr>
+    </w:p>
+    <w:p>
+      <w:pPr>
+        <w:pStyle w:val="ListParagraph"/>
+        <w:numPr>
+          <w:ilvl w:val="0"/>
+          <w:numId w:val="4"/>
+        </w:numPr>
+        <w:jc w:val="both"/>
+        <w:rPr>
+          <w:rFonts w:cs="Times New Roman"/>
+          <w:color w:val="222222"/>
+          <w:szCs w:val="24"/>
+          <w:shd w:val="clear" w:color="auto" w:fill="FFFFFF"/>
+        </w:rPr>
+      </w:pPr>
+      <w:r>
+        <w:rPr>
+          <w:rFonts w:cs="Times New Roman"/>
+          <w:spacing w:val="-1"/>
+          <w:szCs w:val="24"/>
+        </w:rPr>
+        <w:t>It works exceedingly well on social media type text, yet readily generalizes to multiple domains</w:t>
+      </w:r>
+    </w:p>
+    <w:p>
+      <w:pPr>
+        <w:pStyle w:val="ListParagraph"/>
+        <w:numPr>
+          <w:ilvl w:val="0"/>
+          <w:numId w:val="4"/>
+        </w:numPr>
+        <w:jc w:val="both"/>
+        <w:rPr>
+          <w:rFonts w:cs="Times New Roman"/>
+          <w:color w:val="222222"/>
+          <w:szCs w:val="24"/>
+          <w:shd w:val="clear" w:color="auto" w:fill="FFFFFF"/>
+        </w:rPr>
+      </w:pPr>
+      <w:r>
+        <w:rPr>
+          <w:spacing w:val="-1"/>
+        </w:rPr>
+        <w:t>It</w:t>
+      </w:r>
+      <w:r>
+        <w:rPr>
+          <w:rStyle w:val="Strong"/>
+          <w:rFonts w:cs="Times New Roman"/>
+          <w:b w:val="0"/>
+          <w:bCs w:val="0"/>
+          <w:spacing w:val="-1"/>
+          <w:szCs w:val="24"/>
+        </w:rPr>
+        <w:t> doesn’t require any training data</w:t>
+      </w:r>
+      <w:r>
+        <w:rPr>
+          <w:b/>
+          <w:bCs/>
+          <w:spacing w:val="-1"/>
+        </w:rPr>
+        <w:t> </w:t>
+      </w:r>
+      <w:r>
+        <w:rPr>
+          <w:spacing w:val="-1"/>
+        </w:rPr>
+        <w:t>but</w:t>
+      </w:r>
+      <w:r>
+        <w:rPr>
+          <w:spacing w:val="-1"/>
+        </w:rPr>
+        <w:t xml:space="preserve"> is constructed from a generalizable, valence-based, human-curated gold standard sentiment lexicon</w:t>
+      </w:r>
+    </w:p>
+    <w:p>
+      <w:pPr>
+        <w:pStyle w:val="ListParagraph"/>
+        <w:numPr>
+          <w:ilvl w:val="0"/>
+          <w:numId w:val="4"/>
+        </w:numPr>
+        <w:jc w:val="both"/>
+        <w:rPr>
+          <w:rFonts w:cs="Times New Roman"/>
+          <w:color w:val="222222"/>
+          <w:szCs w:val="24"/>
+          <w:shd w:val="clear" w:color="auto" w:fill="FFFFFF"/>
+        </w:rPr>
+      </w:pPr>
+      <w:r>
+        <w:rPr>
+          <w:spacing w:val="-1"/>
+        </w:rPr>
+        <w:t>It is fast enough to be used online with streaming data, and</w:t>
+      </w:r>
+    </w:p>
+    <w:p>
+      <w:pPr>
+        <w:pStyle w:val="ListParagraph"/>
+        <w:numPr>
+          <w:ilvl w:val="0"/>
+          <w:numId w:val="4"/>
+        </w:numPr>
+        <w:jc w:val="both"/>
+        <w:rPr>
+          <w:rFonts w:cs="Times New Roman"/>
+          <w:color w:val="222222"/>
+          <w:szCs w:val="24"/>
+          <w:shd w:val="clear" w:color="auto" w:fill="FFFFFF"/>
+        </w:rPr>
+      </w:pPr>
+      <w:r>
+        <w:rPr>
+          <w:spacing w:val="-1"/>
+        </w:rPr>
+        <w:t xml:space="preserve">It does not severely suffer from a speed-performance </w:t>
+      </w:r>
+      <w:r>
+        <w:rPr>
+          <w:spacing w:val="-1"/>
+        </w:rPr>
+        <w:t>trade-off</w:t>
+      </w:r>
+      <w:r>
+        <w:rPr>
+          <w:spacing w:val="-1"/>
+        </w:rPr>
+        <w:t>.</w:t>
+      </w:r>
+    </w:p>
+    <w:p>
+      <w:pPr>
+        <w:jc w:val="both"/>
+        <w:rPr>
+          <w:rFonts w:cs="Times New Roman"/>
+          <w:szCs w:val="24"/>
+        </w:rPr>
+      </w:pPr>
+    </w:p>
+    <w:p>
+      <w:pPr>
+        <w:jc w:val="both"/>
+      </w:pPr>
+      <w:r>
+        <w:rPr>
+          <w:rFonts w:cs="Times New Roman"/>
+          <w:szCs w:val="24"/>
+        </w:rPr>
+        <w:fldChar w:fldCharType="begin"/>
+      </w:r>
+      <w:r>
+        <w:rPr>
+          <w:rFonts w:cs="Times New Roman"/>
+          <w:szCs w:val="24"/>
+        </w:rPr>
+        <w:instrText xml:space="preserve"> REF _Ref25854747 \h </w:instrText>
+      </w:r>
+      <w:r>
+        <w:rPr>
+          <w:rFonts w:cs="Times New Roman"/>
+          <w:szCs w:val="24"/>
+        </w:rPr>
+        <w:instrText xml:space="preserve"> \* MERGEFORMAT </w:instrText>
+      </w:r>
+      <w:r>
+        <w:rPr>
+          <w:rFonts w:cs="Times New Roman"/>
+          <w:szCs w:val="24"/>
+        </w:rPr>
+      </w:r>
+      <w:r>
+        <w:rPr>
+          <w:rFonts w:cs="Times New Roman"/>
+          <w:szCs w:val="24"/>
+        </w:rPr>
+        <w:fldChar w:fldCharType="separate"/>
+      </w:r>
+      <w:r>
+        <w:rPr>
+          <w:rFonts w:cs="Times New Roman"/>
+          <w:szCs w:val="24"/>
+        </w:rPr>
+        <w:t xml:space="preserve">Figure </w:t>
+      </w:r>
+      <w:r>
+        <w:rPr>
+          <w:rFonts w:cs="Times New Roman"/>
+          <w:noProof/>
+          <w:szCs w:val="24"/>
+        </w:rPr>
+        <w:t>2</w:t>
+      </w:r>
+      <w:r>
+        <w:rPr>
+          <w:rFonts w:cs="Times New Roman"/>
+          <w:szCs w:val="24"/>
+        </w:rPr>
+        <w:fldChar w:fldCharType="end"/>
+      </w:r>
+      <w:r>
+        <w:rPr>
+          <w:rFonts w:cs="Times New Roman"/>
+          <w:szCs w:val="24"/>
+        </w:rPr>
+        <w:t xml:space="preserve"> only illustrates and </w:t>
+      </w:r>
+      <w:r>
+        <w:rPr>
+          <w:rFonts w:cs="Times New Roman"/>
+          <w:szCs w:val="24"/>
+        </w:rPr>
+        <w:t>d</w:t>
+      </w:r>
+      <w:r>
+        <w:rPr>
+          <w:rFonts w:cs="Times New Roman"/>
+          <w:szCs w:val="24"/>
+        </w:rPr>
+        <w:t>escribes the most basic steps required to ingest data on a on</w:t>
+      </w:r>
+      <w:r>
+        <w:rPr>
+          <w:rFonts w:cs="Times New Roman"/>
+          <w:szCs w:val="24"/>
+        </w:rPr>
+        <w:t>ce</w:t>
+      </w:r>
+      <w:r>
+        <w:rPr>
+          <w:rFonts w:cs="Times New Roman"/>
+          <w:szCs w:val="24"/>
+        </w:rPr>
+        <w:t>-</w:t>
+      </w:r>
+      <w:r>
+        <w:rPr>
+          <w:rFonts w:cs="Times New Roman"/>
+          <w:szCs w:val="24"/>
+        </w:rPr>
+        <w:t>off basis. This basic ingestion patterns can, however, be extended into something</w:t>
+      </w:r>
+      <w:r>
+        <w:t xml:space="preserve"> much richer and functionally advanced. </w:t>
+      </w:r>
+      <w:r>
+        <w:t xml:space="preserve">Therefore, consider the </w:t>
+      </w:r>
+      <w:r>
+        <w:t xml:space="preserve">process depicted in </w:t>
+      </w:r>
+      <w:r>
+        <w:fldChar w:fldCharType="begin"/>
+      </w:r>
+      <w:r>
+        <w:instrText xml:space="preserve"> REF _Ref25904747 \h </w:instrText>
+      </w:r>
+      <w:r>
+        <w:fldChar w:fldCharType="separate"/>
+      </w:r>
+      <w:r>
+        <w:rPr>
+          <w:szCs w:val="24"/>
+        </w:rPr>
+        <w:t xml:space="preserve">Figure </w:t>
+      </w:r>
+      <w:r>
+        <w:rPr>
+          <w:noProof/>
+          <w:szCs w:val="24"/>
+        </w:rPr>
+        <w:t>4</w:t>
+      </w:r>
+      <w:r>
+        <w:fldChar w:fldCharType="end"/>
+      </w:r>
+      <w:r>
+        <w:t>, which ex</w:t>
+      </w:r>
+      <w:r>
+        <w:t>t</w:t>
+      </w:r>
+      <w:r>
+        <w:t xml:space="preserve">ends the ingestion patterns in </w:t>
+      </w:r>
+      <w:r>
+        <w:fldChar w:fldCharType="begin"/>
+      </w:r>
+      <w:r>
+        <w:instrText xml:space="preserve"> REF _Ref25902877 \h </w:instrText>
+      </w:r>
+      <w:r>
+        <w:fldChar w:fldCharType="separate"/>
+      </w:r>
+      <w:r>
+        <w:rPr>
+          <w:szCs w:val="24"/>
+        </w:rPr>
+        <w:t xml:space="preserve">Figure </w:t>
+      </w:r>
+      <w:r>
+        <w:rPr>
+          <w:noProof/>
+          <w:szCs w:val="24"/>
+        </w:rPr>
+        <w:t>3</w:t>
+      </w:r>
+      <w:r>
+        <w:fldChar w:fldCharType="end"/>
+      </w:r>
+      <w:r>
+        <w:t xml:space="preserve"> in several ways. </w:t>
+      </w:r>
+      <w:r>
+        <w:t xml:space="preserve">A word on </w:t>
+      </w:r>
+      <w:r>
+        <w:t xml:space="preserve">the Apache </w:t>
+      </w:r>
+      <w:r>
+        <w:t>Spark</w:t>
+      </w:r>
+      <w:r>
+        <w:t xml:space="preserve"> technologies be</w:t>
+      </w:r>
+      <w:r>
+        <w:t xml:space="preserve">fore we dive into the intricacies of the advanced ingestion pattern depicted in </w:t>
+      </w:r>
+      <w:r>
+        <w:fldChar w:fldCharType="begin"/>
+      </w:r>
+      <w:r>
+        <w:instrText xml:space="preserve"> REF _Ref25904747 \h </w:instrText>
+      </w:r>
+      <w:r>
+        <w:fldChar w:fldCharType="separate"/>
+      </w:r>
+      <w:r>
+        <w:rPr>
+          <w:szCs w:val="24"/>
+        </w:rPr>
+        <w:t xml:space="preserve">Figure </w:t>
+      </w:r>
+      <w:r>
+        <w:rPr>
+          <w:noProof/>
+          <w:szCs w:val="24"/>
+        </w:rPr>
+        <w:t>4</w:t>
+      </w:r>
+      <w:r>
+        <w:fldChar w:fldCharType="end"/>
+      </w:r>
+      <w:r>
+        <w:t>:</w:t>
       </w:r>
     </w:p>
     <w:p>
@@ -4480,250 +4806,32 @@
     <w:p>
       <w:pPr>
         <w:jc w:val="both"/>
-      </w:pPr>
-      <w:r>
-        <w:rPr>
-          <w:rFonts w:cs="Times New Roman"/>
-          <w:szCs w:val="24"/>
-        </w:rPr>
-        <w:fldChar w:fldCharType="begin"/>
-      </w:r>
-      <w:r>
-        <w:rPr>
-          <w:rFonts w:cs="Times New Roman"/>
-          <w:szCs w:val="24"/>
-        </w:rPr>
-        <w:instrText xml:space="preserve"> REF _Ref25854747 \h </w:instrText>
-      </w:r>
-      <w:r>
-        <w:rPr>
-          <w:rFonts w:cs="Times New Roman"/>
-          <w:szCs w:val="24"/>
-        </w:rPr>
-      </w:r>
-      <w:r>
-        <w:rPr>
-          <w:rFonts w:cs="Times New Roman"/>
-          <w:szCs w:val="24"/>
-        </w:rPr>
-        <w:instrText xml:space="preserve"> \* MERGEFORMAT </w:instrText>
-      </w:r>
-      <w:r>
-        <w:rPr>
-          <w:rFonts w:cs="Times New Roman"/>
-          <w:szCs w:val="24"/>
-        </w:rPr>
-        <w:fldChar w:fldCharType="separate"/>
-      </w:r>
-      <w:r>
-        <w:rPr>
-          <w:rFonts w:cs="Times New Roman"/>
-          <w:szCs w:val="24"/>
-        </w:rPr>
-        <w:t xml:space="preserve">Figure </w:t>
-      </w:r>
-      <w:r>
-        <w:rPr>
-          <w:rFonts w:cs="Times New Roman"/>
-          <w:noProof/>
-          <w:szCs w:val="24"/>
-        </w:rPr>
-        <w:t>2</w:t>
-      </w:r>
-      <w:r>
-        <w:rPr>
-          <w:rFonts w:cs="Times New Roman"/>
-          <w:szCs w:val="24"/>
-        </w:rPr>
-        <w:fldChar w:fldCharType="end"/>
-      </w:r>
-      <w:r>
-        <w:rPr>
-          <w:rFonts w:cs="Times New Roman"/>
-          <w:szCs w:val="24"/>
-        </w:rPr>
-        <w:t xml:space="preserve"> only illustrates and </w:t>
-      </w:r>
-      <w:r>
-        <w:rPr>
-          <w:rFonts w:cs="Times New Roman"/>
-          <w:szCs w:val="24"/>
-        </w:rPr>
-        <w:t>d</w:t>
-      </w:r>
-      <w:r>
-        <w:rPr>
-          <w:rFonts w:cs="Times New Roman"/>
-          <w:szCs w:val="24"/>
-        </w:rPr>
-        <w:t>escribes the most basic steps required to ingest data on a on</w:t>
-      </w:r>
-      <w:r>
-        <w:rPr>
-          <w:rFonts w:cs="Times New Roman"/>
-          <w:szCs w:val="24"/>
-        </w:rPr>
-        <w:t>ce</w:t>
-      </w:r>
-      <w:r>
-        <w:rPr>
-          <w:rFonts w:cs="Times New Roman"/>
-          <w:szCs w:val="24"/>
-        </w:rPr>
-        <w:t>-</w:t>
-      </w:r>
-      <w:r>
-        <w:rPr>
-          <w:rFonts w:cs="Times New Roman"/>
-          <w:szCs w:val="24"/>
-        </w:rPr>
-        <w:t>off basis. This basic ingestion patterns can, however, be extended into something</w:t>
-      </w:r>
-      <w:r>
-        <w:t xml:space="preserve"> much richer and functionally advanced. </w:t>
-      </w:r>
-      <w:r>
-        <w:t xml:space="preserve">Therefore, consider the </w:t>
-      </w:r>
-      <w:r>
-        <w:t xml:space="preserve">process depicted in </w:t>
-      </w:r>
-      <w:r>
-        <w:fldChar w:fldCharType="begin"/>
-      </w:r>
-      <w:r>
-        <w:instrText xml:space="preserve"> REF _Ref25904747 \h </w:instrText>
-      </w:r>
-      <w:r>
-        <w:fldChar w:fldCharType="separate"/>
-      </w:r>
-      <w:r>
-        <w:rPr>
-          <w:szCs w:val="24"/>
-        </w:rPr>
-        <w:t xml:space="preserve">Figure </w:t>
-      </w:r>
-      <w:r>
-        <w:rPr>
-          <w:noProof/>
-          <w:szCs w:val="24"/>
-        </w:rPr>
-        <w:t>4</w:t>
-      </w:r>
-      <w:r>
-        <w:fldChar w:fldCharType="end"/>
-      </w:r>
-      <w:r>
-        <w:t>, which ex</w:t>
-      </w:r>
-      <w:r>
-        <w:t>t</w:t>
-      </w:r>
-      <w:r>
-        <w:t xml:space="preserve">ends the ingestion patterns in </w:t>
-      </w:r>
-      <w:r>
-        <w:fldChar w:fldCharType="begin"/>
-      </w:r>
-      <w:r>
-        <w:instrText xml:space="preserve"> REF _Ref25902877 \h </w:instrText>
-      </w:r>
-      <w:r>
-        <w:fldChar w:fldCharType="separate"/>
-      </w:r>
-      <w:r>
-        <w:rPr>
-          <w:szCs w:val="24"/>
-        </w:rPr>
-        <w:t xml:space="preserve">Figure </w:t>
-      </w:r>
-      <w:r>
-        <w:rPr>
-          <w:noProof/>
-          <w:szCs w:val="24"/>
-        </w:rPr>
-        <w:t>3</w:t>
-      </w:r>
-      <w:r>
-        <w:fldChar w:fldCharType="end"/>
-      </w:r>
-      <w:r>
-        <w:t xml:space="preserve"> in several ways. </w:t>
-      </w:r>
-      <w:r>
-        <w:t xml:space="preserve">A word on </w:t>
-      </w:r>
-      <w:r>
-        <w:t xml:space="preserve">the Apache </w:t>
-      </w:r>
-      <w:r>
-        <w:t>Spark</w:t>
-      </w:r>
-      <w:r>
-        <w:t xml:space="preserve"> technologies be</w:t>
-      </w:r>
-      <w:r>
-        <w:t xml:space="preserve">fore we dive into the intricacies of the advanced ingestion pattern depicted in </w:t>
-      </w:r>
-      <w:r>
-        <w:fldChar w:fldCharType="begin"/>
-      </w:r>
-      <w:r>
-        <w:instrText xml:space="preserve"> REF _Ref25904747 \h </w:instrText>
-      </w:r>
-      <w:r>
-        <w:fldChar w:fldCharType="separate"/>
-      </w:r>
-      <w:r>
-        <w:rPr>
-          <w:szCs w:val="24"/>
-        </w:rPr>
-        <w:t xml:space="preserve">Figure </w:t>
-      </w:r>
-      <w:r>
-        <w:rPr>
-          <w:noProof/>
-          <w:szCs w:val="24"/>
-        </w:rPr>
-        <w:t>4</w:t>
-      </w:r>
-      <w:r>
-        <w:fldChar w:fldCharType="end"/>
-      </w:r>
-      <w:r>
-        <w:t>:</w:t>
-      </w:r>
-    </w:p>
-    <w:p>
-      <w:pPr>
-        <w:jc w:val="both"/>
         <w:rPr>
           <w:rFonts w:cs="Times New Roman"/>
           <w:i/>
           <w:iCs/>
           <w:szCs w:val="24"/>
-        </w:rPr>
-      </w:pPr>
-    </w:p>
-    <w:p>
-      <w:pPr>
-        <w:jc w:val="both"/>
+          <w:shd w:val="clear" w:color="auto" w:fill="FFFFFF"/>
+        </w:rPr>
+      </w:pPr>
+      <w:r>
         <w:rPr>
           <w:rFonts w:cs="Times New Roman"/>
           <w:i/>
           <w:iCs/>
           <w:szCs w:val="24"/>
-          <w:shd w:val="clear" w:color="auto" w:fill="FFFFFF"/>
-        </w:rPr>
-      </w:pPr>
+        </w:rPr>
+        <w:t>“</w:t>
+      </w:r>
       <w:r>
         <w:rPr>
           <w:rFonts w:cs="Times New Roman"/>
           <w:i/>
           <w:iCs/>
           <w:szCs w:val="24"/>
-        </w:rPr>
-        <w:t>“</w:t>
+          <w:shd w:val="clear" w:color="auto" w:fill="FFFFFF"/>
+        </w:rPr>
+        <w:t>Apache Spark is a lightning-fast cluster computing designed for fast computation. It was built on top of Hadoop MapReduce and it extends the MapReduce model to efficiently use more types of computations which includes Interactive Queries and Stream Processing.</w:t>
       </w:r>
       <w:r>
         <w:rPr>
@@ -4733,7 +4841,7 @@
           <w:szCs w:val="24"/>
           <w:shd w:val="clear" w:color="auto" w:fill="FFFFFF"/>
         </w:rPr>
-        <w:t>Apache Spark is a lightning-fast cluster computing designed for fast computation. It was built on top of Hadoop MapReduce and it extends the MapReduce model to efficiently use more types of computations which includes Interactive Queries and Stream Processing.</w:t>
+        <w:fldChar w:fldCharType="begin"/>
       </w:r>
       <w:r>
         <w:rPr>
@@ -4743,7 +4851,7 @@
           <w:szCs w:val="24"/>
           <w:shd w:val="clear" w:color="auto" w:fill="FFFFFF"/>
         </w:rPr>
-        <w:fldChar w:fldCharType="begin"/>
+        <w:instrText xml:space="preserve"> ADDIN ZOTERO_ITEM CSL_CITATION {"citationID":"ZbGJvtre","properties":{"formattedCitation":"(\\uc0\\u8220{}Spark Streaming\\uc0\\u8212{}Spark 2.4.4 Documentation,\\uc0\\u8221{} n.d.)","plainCitation":"(“Spark Streaming—Spark 2.4.4 Documentation,” n.d.)","noteIndex":0},"citationItems":[{"id":393,"uris":["http://zotero.org/users/5735856/items/Z4I7J7RX"],"uri":["http://zotero.org/users/5735856/items/Z4I7J7RX"],"itemData":{"id":393,"type":"webpage","title":"Spark Streaming - Spark 2.4.4 Documentation","URL":"https://spark.apache.org/docs/latest/streaming-programming-guide.html","accessed":{"date-parts":[["2019",11,28]]}}}],"schema":"https://github.com/citation-style-language/schema/raw/master/csl-citation.json"} </w:instrText>
       </w:r>
       <w:r>
         <w:rPr>
@@ -4753,7 +4861,14 @@
           <w:szCs w:val="24"/>
           <w:shd w:val="clear" w:color="auto" w:fill="FFFFFF"/>
         </w:rPr>
-        <w:instrText xml:space="preserve"> ADDIN ZOTERO_ITEM CSL_CITATION {"citationID":"ZbGJvtre","properties":{"formattedCitation":"(\\uc0\\u8220{}Spark Streaming\\uc0\\u8212{}Spark 2.4.4 Documentation,\\uc0\\u8221{} n.d.)","plainCitation":"(“Spark Streaming—Spark 2.4.4 Documentation,” n.d.)","noteIndex":0},"citationItems":[{"id":393,"uris":["http://zotero.org/users/5735856/items/Z4I7J7RX"],"uri":["http://zotero.org/users/5735856/items/Z4I7J7RX"],"itemData":{"id":393,"type":"webpage","title":"Spark Streaming - Spark 2.4.4 Documentation","URL":"https://spark.apache.org/docs/latest/streaming-programming-guide.html","accessed":{"date-parts":[["2019",11,28]]}}}],"schema":"https://github.com/citation-style-language/schema/raw/master/csl-citation.json"} </w:instrText>
+        <w:fldChar w:fldCharType="separate"/>
+      </w:r>
+      <w:r>
+        <w:rPr>
+          <w:rFonts w:cs="Times New Roman"/>
+          <w:szCs w:val="24"/>
+        </w:rPr>
+        <w:t>(“Spark Streaming—Spark 2.4.4 Documentation,” n.d.)</w:t>
       </w:r>
       <w:r>
         <w:rPr>
@@ -4763,14 +4878,7 @@
           <w:szCs w:val="24"/>
           <w:shd w:val="clear" w:color="auto" w:fill="FFFFFF"/>
         </w:rPr>
-        <w:fldChar w:fldCharType="separate"/>
-      </w:r>
-      <w:r>
-        <w:rPr>
-          <w:rFonts w:cs="Times New Roman"/>
-          <w:szCs w:val="24"/>
-        </w:rPr>
-        <w:t>(“Spark Streaming—Spark 2.4.4 Documentation,” n.d.)</w:t>
+        <w:fldChar w:fldCharType="end"/>
       </w:r>
       <w:r>
         <w:rPr>
@@ -4780,9 +4888,12 @@
           <w:szCs w:val="24"/>
           <w:shd w:val="clear" w:color="auto" w:fill="FFFFFF"/>
         </w:rPr>
-        <w:fldChar w:fldCharType="end"/>
-      </w:r>
-      <w:r>
+        <w:t>”</w:t>
+      </w:r>
+    </w:p>
+    <w:p>
+      <w:pPr>
+        <w:jc w:val="both"/>
         <w:rPr>
           <w:rFonts w:cs="Times New Roman"/>
           <w:i/>
@@ -4790,19 +4901,6 @@
           <w:szCs w:val="24"/>
           <w:shd w:val="clear" w:color="auto" w:fill="FFFFFF"/>
         </w:rPr>
-        <w:t>”</w:t>
-      </w:r>
-    </w:p>
-    <w:p>
-      <w:pPr>
-        <w:jc w:val="both"/>
-        <w:rPr>
-          <w:rFonts w:cs="Times New Roman"/>
-          <w:i/>
-          <w:iCs/>
-          <w:szCs w:val="24"/>
-          <w:shd w:val="clear" w:color="auto" w:fill="FFFFFF"/>
-        </w:rPr>
       </w:pPr>
     </w:p>
     <w:p>
@@ -5088,6 +5186,7 @@
         <w:rPr>
           <w:noProof/>
         </w:rPr>
+        <w:lastRenderedPageBreak/>
         <w:drawing>
           <wp:inline distT="0" distB="0" distL="0" distR="0" wp14:anchorId="258FD840" wp14:editId="124D4C26">
             <wp:extent cx="5734685" cy="3113405"/>
@@ -5327,16 +5426,7 @@
           <w:color w:val="222222"/>
           <w:shd w:val="clear" w:color="auto" w:fill="FFFFFF"/>
         </w:rPr>
-        <w:t xml:space="preserve"> receives data from disparate source systems and makes the data available to target </w:t>
-      </w:r>
-      <w:r>
-        <w:rPr>
-          <w:rFonts w:cs="Times New Roman"/>
-          <w:color w:val="222222"/>
-          <w:shd w:val="clear" w:color="auto" w:fill="FFFFFF"/>
-        </w:rPr>
-        <w:lastRenderedPageBreak/>
-        <w:t>systems in real time. </w:t>
+        <w:t xml:space="preserve"> receives data from disparate source systems and makes the data available to target systems in real time. </w:t>
       </w:r>
       <w:r>
         <w:rPr>
@@ -5870,25 +5960,7 @@
           <w:color w:val="222222"/>
           <w:shd w:val="clear" w:color="auto" w:fill="FFFFFF"/>
         </w:rPr>
-        <w:t xml:space="preserve"> instead uses the concept of </w:t>
-      </w:r>
-      <w:proofErr w:type="spellStart"/>
-      <w:r>
-        <w:rPr>
-          <w:rFonts w:cs="Times New Roman"/>
-          <w:color w:val="222222"/>
-          <w:shd w:val="clear" w:color="auto" w:fill="FFFFFF"/>
-        </w:rPr>
-        <w:t>DStream</w:t>
-      </w:r>
-      <w:proofErr w:type="spellEnd"/>
-      <w:r>
-        <w:rPr>
-          <w:rFonts w:cs="Times New Roman"/>
-          <w:color w:val="222222"/>
-          <w:shd w:val="clear" w:color="auto" w:fill="FFFFFF"/>
-        </w:rPr>
-        <w:t xml:space="preserve"> which is basically RDD </w:t>
+        <w:t xml:space="preserve"> instead uses the concept of DStream which is basically RDD </w:t>
       </w:r>
       <w:r>
         <w:rPr>
@@ -6080,7 +6152,16 @@
           <w:color w:val="222222"/>
           <w:shd w:val="clear" w:color="auto" w:fill="FFFFFF"/>
         </w:rPr>
-        <w:t xml:space="preserve">aligned with the correct Spark Stream instance on the other side. </w:t>
+        <w:t xml:space="preserve">aligned with the correct Spark </w:t>
+      </w:r>
+      <w:r>
+        <w:rPr>
+          <w:rFonts w:cs="Times New Roman"/>
+          <w:color w:val="222222"/>
+          <w:shd w:val="clear" w:color="auto" w:fill="FFFFFF"/>
+        </w:rPr>
+        <w:lastRenderedPageBreak/>
+        <w:t xml:space="preserve">Stream instance on the other side. </w:t>
       </w:r>
       <w:r>
         <w:rPr>
@@ -6098,16 +6179,14 @@
         </w:rPr>
         <w:t xml:space="preserve">has the capability to </w:t>
       </w:r>
-      <w:proofErr w:type="spellStart"/>
-      <w:r>
-        <w:rPr>
-          <w:rFonts w:cs="Times New Roman"/>
-          <w:color w:val="222222"/>
-          <w:shd w:val="clear" w:color="auto" w:fill="FFFFFF"/>
-        </w:rPr>
-        <w:t>utiliz</w:t>
-      </w:r>
-      <w:proofErr w:type="spellEnd"/>
+      <w:r>
+        <w:rPr>
+          <w:rFonts w:cs="Times New Roman"/>
+          <w:color w:val="222222"/>
+          <w:shd w:val="clear" w:color="auto" w:fill="FFFFFF"/>
+        </w:rPr>
+        <w:t>utilize</w:t>
+      </w:r>
       <w:r>
         <w:rPr>
           <w:rFonts w:cs="Times New Roman"/>
@@ -6404,7 +6483,6 @@
           <w:sz w:val="24"/>
           <w:szCs w:val="24"/>
         </w:rPr>
-        <w:lastRenderedPageBreak/>
         <w:t xml:space="preserve">In this task, you will also be assessed for your writing, in that the report must be: </w:t>
       </w:r>
     </w:p>
@@ -6990,6 +7068,155 @@
     </w:lvl>
   </w:abstractNum>
   <w:abstractNum w:abstractNumId="1" w15:restartNumberingAfterBreak="0">
+    <w:nsid w:val="2E36028A"/>
+    <w:multiLevelType w:val="multilevel"/>
+    <w:tmpl w:val="EBE6662E"/>
+    <w:lvl w:ilvl="0">
+      <w:start w:val="1"/>
+      <w:numFmt w:val="lowerLetter"/>
+      <w:lvlText w:val="%1)"/>
+      <w:lvlJc w:val="left"/>
+      <w:pPr>
+        <w:tabs>
+          <w:tab w:val="num" w:pos="720"/>
+        </w:tabs>
+        <w:ind w:left="720" w:hanging="360"/>
+      </w:pPr>
+      <w:rPr>
+        <w:rFonts w:ascii="Times New Roman" w:eastAsia="Arial" w:hAnsi="Times New Roman" w:cs="Times New Roman"/>
+        <w:sz w:val="20"/>
+      </w:rPr>
+    </w:lvl>
+    <w:lvl w:ilvl="1" w:tentative="1">
+      <w:start w:val="1"/>
+      <w:numFmt w:val="bullet"/>
+      <w:lvlText w:val="o"/>
+      <w:lvlJc w:val="left"/>
+      <w:pPr>
+        <w:tabs>
+          <w:tab w:val="num" w:pos="1440"/>
+        </w:tabs>
+        <w:ind w:left="1440" w:hanging="360"/>
+      </w:pPr>
+      <w:rPr>
+        <w:rFonts w:ascii="Courier New" w:hAnsi="Courier New" w:hint="default"/>
+        <w:sz w:val="20"/>
+      </w:rPr>
+    </w:lvl>
+    <w:lvl w:ilvl="2" w:tentative="1">
+      <w:start w:val="1"/>
+      <w:numFmt w:val="bullet"/>
+      <w:lvlText w:val=""/>
+      <w:lvlJc w:val="left"/>
+      <w:pPr>
+        <w:tabs>
+          <w:tab w:val="num" w:pos="2160"/>
+        </w:tabs>
+        <w:ind w:left="2160" w:hanging="360"/>
+      </w:pPr>
+      <w:rPr>
+        <w:rFonts w:ascii="Wingdings" w:hAnsi="Wingdings" w:hint="default"/>
+        <w:sz w:val="20"/>
+      </w:rPr>
+    </w:lvl>
+    <w:lvl w:ilvl="3" w:tentative="1">
+      <w:start w:val="1"/>
+      <w:numFmt w:val="bullet"/>
+      <w:lvlText w:val=""/>
+      <w:lvlJc w:val="left"/>
+      <w:pPr>
+        <w:tabs>
+          <w:tab w:val="num" w:pos="2880"/>
+        </w:tabs>
+        <w:ind w:left="2880" w:hanging="360"/>
+      </w:pPr>
+      <w:rPr>
+        <w:rFonts w:ascii="Wingdings" w:hAnsi="Wingdings" w:hint="default"/>
+        <w:sz w:val="20"/>
+      </w:rPr>
+    </w:lvl>
+    <w:lvl w:ilvl="4" w:tentative="1">
+      <w:start w:val="1"/>
+      <w:numFmt w:val="bullet"/>
+      <w:lvlText w:val=""/>
+      <w:lvlJc w:val="left"/>
+      <w:pPr>
+        <w:tabs>
+          <w:tab w:val="num" w:pos="3600"/>
+        </w:tabs>
+        <w:ind w:left="3600" w:hanging="360"/>
+      </w:pPr>
+      <w:rPr>
+        <w:rFonts w:ascii="Wingdings" w:hAnsi="Wingdings" w:hint="default"/>
+        <w:sz w:val="20"/>
+      </w:rPr>
+    </w:lvl>
+    <w:lvl w:ilvl="5" w:tentative="1">
+      <w:start w:val="1"/>
+      <w:numFmt w:val="bullet"/>
+      <w:lvlText w:val=""/>
+      <w:lvlJc w:val="left"/>
+      <w:pPr>
+        <w:tabs>
+          <w:tab w:val="num" w:pos="4320"/>
+        </w:tabs>
+        <w:ind w:left="4320" w:hanging="360"/>
+      </w:pPr>
+      <w:rPr>
+        <w:rFonts w:ascii="Wingdings" w:hAnsi="Wingdings" w:hint="default"/>
+        <w:sz w:val="20"/>
+      </w:rPr>
+    </w:lvl>
+    <w:lvl w:ilvl="6" w:tentative="1">
+      <w:start w:val="1"/>
+      <w:numFmt w:val="bullet"/>
+      <w:lvlText w:val=""/>
+      <w:lvlJc w:val="left"/>
+      <w:pPr>
+        <w:tabs>
+          <w:tab w:val="num" w:pos="5040"/>
+        </w:tabs>
+        <w:ind w:left="5040" w:hanging="360"/>
+      </w:pPr>
+      <w:rPr>
+        <w:rFonts w:ascii="Wingdings" w:hAnsi="Wingdings" w:hint="default"/>
+        <w:sz w:val="20"/>
+      </w:rPr>
+    </w:lvl>
+    <w:lvl w:ilvl="7" w:tentative="1">
+      <w:start w:val="1"/>
+      <w:numFmt w:val="bullet"/>
+      <w:lvlText w:val=""/>
+      <w:lvlJc w:val="left"/>
+      <w:pPr>
+        <w:tabs>
+          <w:tab w:val="num" w:pos="5760"/>
+        </w:tabs>
+        <w:ind w:left="5760" w:hanging="360"/>
+      </w:pPr>
+      <w:rPr>
+        <w:rFonts w:ascii="Wingdings" w:hAnsi="Wingdings" w:hint="default"/>
+        <w:sz w:val="20"/>
+      </w:rPr>
+    </w:lvl>
+    <w:lvl w:ilvl="8" w:tentative="1">
+      <w:start w:val="1"/>
+      <w:numFmt w:val="bullet"/>
+      <w:lvlText w:val=""/>
+      <w:lvlJc w:val="left"/>
+      <w:pPr>
+        <w:tabs>
+          <w:tab w:val="num" w:pos="6480"/>
+        </w:tabs>
+        <w:ind w:left="6480" w:hanging="360"/>
+      </w:pPr>
+      <w:rPr>
+        <w:rFonts w:ascii="Wingdings" w:hAnsi="Wingdings" w:hint="default"/>
+        <w:sz w:val="20"/>
+      </w:rPr>
+    </w:lvl>
+  </w:abstractNum>
+  <w:abstractNum w:abstractNumId="2" w15:restartNumberingAfterBreak="0">
     <w:nsid w:val="3C30310E"/>
     <w:multiLevelType w:val="hybridMultilevel"/>
     <w:tmpl w:val="377E5F9E"/>
@@ -7078,7 +7305,7 @@
       </w:pPr>
     </w:lvl>
   </w:abstractNum>
-  <w:abstractNum w:abstractNumId="2" w15:restartNumberingAfterBreak="0">
+  <w:abstractNum w:abstractNumId="3" w15:restartNumberingAfterBreak="0">
     <w:nsid w:val="5BD12F89"/>
     <w:multiLevelType w:val="hybridMultilevel"/>
     <w:tmpl w:val="54C46F20"/>
@@ -7171,10 +7398,13 @@
     <w:abstractNumId w:val="0"/>
   </w:num>
   <w:num w:numId="2">
-    <w:abstractNumId w:val="1"/>
+    <w:abstractNumId w:val="2"/>
   </w:num>
   <w:num w:numId="3">
-    <w:abstractNumId w:val="2"/>
+    <w:abstractNumId w:val="3"/>
+  </w:num>
+  <w:num w:numId="4">
+    <w:abstractNumId w:val="1"/>
   </w:num>
   <w:numIdMacAtCleanup w:val="3"/>
 </w:numbering>
@@ -8186,6 +8416,20 @@
       <w:sz w:val="24"/>
     </w:rPr>
   </w:style>
+  <w:style w:type="paragraph" w:customStyle="1" w:styleId="jd">
+    <w:name w:val="jd"/>
+    <w:basedOn w:val="Normal"/>
+    <w:rsid w:val="004A75D5"/>
+    <w:pPr>
+      <w:spacing w:before="100" w:beforeAutospacing="1" w:after="100" w:afterAutospacing="1" w:line="240" w:lineRule="auto"/>
+      <w:ind w:left="0" w:firstLine="0"/>
+    </w:pPr>
+    <w:rPr>
+      <w:rFonts w:eastAsia="Times New Roman" w:cs="Times New Roman"/>
+      <w:color w:val="auto"/>
+      <w:szCs w:val="24"/>
+    </w:rPr>
+  </w:style>
 </w:styles>
 </file>
 
@@ -8700,7 +8944,7 @@
 </file>
 
 <file path=customXml/itemProps1.xml><?xml version="1.0" encoding="utf-8"?>
-<ds:datastoreItem xmlns:ds="http://schemas.openxmlformats.org/officeDocument/2006/customXml" ds:itemID="{6713036C-FC1A-4A48-9243-293E823741A1}">
+<ds:datastoreItem xmlns:ds="http://schemas.openxmlformats.org/officeDocument/2006/customXml" ds:itemID="{9BE1D710-B51C-4C9D-A3B9-BE410D33D5CE}">
   <ds:schemaRefs>
     <ds:schemaRef ds:uri="http://schemas.openxmlformats.org/officeDocument/2006/bibliography"/>
   </ds:schemaRefs>

</xml_diff>

<commit_message>
Added hn headlines post process file
1) hacker_news_post_process_2019 required for Google BogQuery ingestion
2) Update to write up doc
</commit_message>
<xml_diff>
--- a/docs/Hendrik_Dreyer_MA5851_Assessment_4.docx
+++ b/docs/Hendrik_Dreyer_MA5851_Assessment_4.docx
@@ -5050,7 +5050,23 @@
           <w:szCs w:val="24"/>
           <w:shd w:val="clear" w:color="auto" w:fill="FFFFFF"/>
         </w:rPr>
-        <w:t xml:space="preserve">interventions on the corpuses were to </w:t>
+        <w:t xml:space="preserve">interventions on the </w:t>
+      </w:r>
+      <w:r>
+        <w:rPr>
+          <w:rFonts w:cs="Times New Roman"/>
+          <w:szCs w:val="24"/>
+        </w:rPr>
+        <w:t>corpses</w:t>
+      </w:r>
+      <w:r>
+        <w:rPr>
+          <w:rFonts w:cs="Times New Roman"/>
+          <w:color w:val="222222"/>
+          <w:szCs w:val="24"/>
+          <w:shd w:val="clear" w:color="auto" w:fill="FFFFFF"/>
+        </w:rPr>
+        <w:t xml:space="preserve"> were to </w:t>
       </w:r>
       <w:r>
         <w:rPr>
@@ -5075,7 +5091,21 @@
           <w:rFonts w:cs="Times New Roman"/>
           <w:szCs w:val="24"/>
         </w:rPr>
-        <w:t xml:space="preserve">that, the corpuses were left </w:t>
+        <w:t xml:space="preserve">that, the </w:t>
+      </w:r>
+      <w:r>
+        <w:rPr>
+          <w:rFonts w:cs="Times New Roman"/>
+          <w:szCs w:val="24"/>
+        </w:rPr>
+        <w:t>corpses</w:t>
+      </w:r>
+      <w:r>
+        <w:rPr>
+          <w:rFonts w:cs="Times New Roman"/>
+          <w:szCs w:val="24"/>
+        </w:rPr>
+        <w:t xml:space="preserve"> were left </w:t>
       </w:r>
       <w:r>
         <w:rPr>
@@ -5820,58 +5850,160 @@
     </w:p>
     <w:p>
       <w:pPr>
+        <w:ind w:left="0" w:firstLine="0"/>
         <w:jc w:val="both"/>
         <w:rPr>
           <w:rFonts w:cs="Times New Roman"/>
-          <w:szCs w:val="24"/>
-        </w:rPr>
-      </w:pPr>
-    </w:p>
-    <w:p>
-      <w:pPr>
-        <w:jc w:val="both"/>
-        <w:rPr>
-          <w:rFonts w:cs="Times New Roman"/>
-          <w:color w:val="222222"/>
-          <w:szCs w:val="24"/>
-          <w:shd w:val="clear" w:color="auto" w:fill="FFFFFF"/>
-        </w:rPr>
-      </w:pPr>
-      <w:r>
-        <w:rPr>
-          <w:rFonts w:cs="Times New Roman"/>
-          <w:color w:val="222222"/>
-          <w:szCs w:val="24"/>
-          <w:shd w:val="clear" w:color="auto" w:fill="FFFFFF"/>
-        </w:rPr>
-        <w:t xml:space="preserve">Hence, </w:t>
-      </w:r>
-      <w:r>
-        <w:rPr>
-          <w:rFonts w:cs="Times New Roman"/>
-          <w:color w:val="222222"/>
-          <w:szCs w:val="24"/>
-          <w:shd w:val="clear" w:color="auto" w:fill="FFFFFF"/>
-        </w:rPr>
-        <w:t>leaving</w:t>
-      </w:r>
-      <w:r>
-        <w:rPr>
-          <w:rFonts w:cs="Times New Roman"/>
-          <w:color w:val="222222"/>
-          <w:szCs w:val="24"/>
-          <w:shd w:val="clear" w:color="auto" w:fill="FFFFFF"/>
-        </w:rPr>
-        <w:t xml:space="preserve"> the corpuses </w:t>
-      </w:r>
-      <w:r>
-        <w:rPr>
-          <w:rFonts w:cs="Times New Roman"/>
-          <w:color w:val="222222"/>
-          <w:szCs w:val="24"/>
-          <w:shd w:val="clear" w:color="auto" w:fill="FFFFFF"/>
-        </w:rPr>
-        <w:t>near untouched. Furthermore, u</w:t>
+          <w:color w:val="222222"/>
+          <w:szCs w:val="24"/>
+          <w:shd w:val="clear" w:color="auto" w:fill="FFFFFF"/>
+        </w:rPr>
+      </w:pPr>
+      <w:bookmarkStart w:id="0" w:name="_GoBack"/>
+      <w:bookmarkEnd w:id="0"/>
+      <w:r>
+        <w:rPr>
+          <w:rFonts w:cs="Times New Roman"/>
+          <w:color w:val="222222"/>
+          <w:szCs w:val="24"/>
+          <w:shd w:val="clear" w:color="auto" w:fill="FFFFFF"/>
+        </w:rPr>
+        <w:t xml:space="preserve">Based on the above key points VADER </w:t>
+      </w:r>
+      <w:r>
+        <w:rPr>
+          <w:rFonts w:cs="Times New Roman"/>
+          <w:color w:val="222222"/>
+          <w:szCs w:val="24"/>
+          <w:shd w:val="clear" w:color="auto" w:fill="FFFFFF"/>
+        </w:rPr>
+        <w:t xml:space="preserve">has the capability to </w:t>
+      </w:r>
+      <w:r>
+        <w:rPr>
+          <w:rFonts w:cs="Times New Roman"/>
+          <w:color w:val="222222"/>
+          <w:szCs w:val="24"/>
+          <w:shd w:val="clear" w:color="auto" w:fill="FFFFFF"/>
+        </w:rPr>
+        <w:t xml:space="preserve">assign a </w:t>
+      </w:r>
+      <w:r>
+        <w:rPr>
+          <w:rFonts w:cs="Times New Roman"/>
+          <w:color w:val="222222"/>
+          <w:szCs w:val="24"/>
+          <w:shd w:val="clear" w:color="auto" w:fill="FFFFFF"/>
+        </w:rPr>
+        <w:t>sentiment score that range</w:t>
+      </w:r>
+      <w:r>
+        <w:rPr>
+          <w:rFonts w:cs="Times New Roman"/>
+          <w:color w:val="222222"/>
+          <w:szCs w:val="24"/>
+          <w:shd w:val="clear" w:color="auto" w:fill="FFFFFF"/>
+        </w:rPr>
+        <w:t>s</w:t>
+      </w:r>
+      <w:r>
+        <w:rPr>
+          <w:rFonts w:cs="Times New Roman"/>
+          <w:color w:val="222222"/>
+          <w:szCs w:val="24"/>
+          <w:shd w:val="clear" w:color="auto" w:fill="FFFFFF"/>
+        </w:rPr>
+        <w:t xml:space="preserve"> from -1 (</w:t>
+      </w:r>
+      <w:r>
+        <w:rPr>
+          <w:rFonts w:cs="Times New Roman"/>
+          <w:color w:val="222222"/>
+          <w:szCs w:val="24"/>
+          <w:shd w:val="clear" w:color="auto" w:fill="FFFFFF"/>
+        </w:rPr>
+        <w:t>negative</w:t>
+      </w:r>
+      <w:r>
+        <w:rPr>
+          <w:rFonts w:cs="Times New Roman"/>
+          <w:color w:val="222222"/>
+          <w:szCs w:val="24"/>
+          <w:shd w:val="clear" w:color="auto" w:fill="FFFFFF"/>
+        </w:rPr>
+        <w:t>)</w:t>
+      </w:r>
+      <w:r>
+        <w:rPr>
+          <w:rFonts w:cs="Times New Roman"/>
+          <w:color w:val="222222"/>
+          <w:szCs w:val="24"/>
+          <w:shd w:val="clear" w:color="auto" w:fill="FFFFFF"/>
+        </w:rPr>
+        <w:t xml:space="preserve"> </w:t>
+      </w:r>
+      <w:r>
+        <w:rPr>
+          <w:rFonts w:cs="Times New Roman"/>
+          <w:color w:val="222222"/>
+          <w:szCs w:val="24"/>
+          <w:shd w:val="clear" w:color="auto" w:fill="FFFFFF"/>
+        </w:rPr>
+        <w:t xml:space="preserve">to 0 (neutral) </w:t>
+      </w:r>
+      <w:r>
+        <w:rPr>
+          <w:rFonts w:cs="Times New Roman"/>
+          <w:color w:val="222222"/>
+          <w:szCs w:val="24"/>
+          <w:shd w:val="clear" w:color="auto" w:fill="FFFFFF"/>
+        </w:rPr>
+        <w:t>to +1</w:t>
+      </w:r>
+      <w:r>
+        <w:rPr>
+          <w:rFonts w:cs="Times New Roman"/>
+          <w:color w:val="222222"/>
+          <w:szCs w:val="24"/>
+          <w:shd w:val="clear" w:color="auto" w:fill="FFFFFF"/>
+        </w:rPr>
+        <w:t xml:space="preserve"> (positive</w:t>
+      </w:r>
+      <w:r>
+        <w:rPr>
+          <w:rFonts w:cs="Times New Roman"/>
+          <w:color w:val="222222"/>
+          <w:szCs w:val="24"/>
+          <w:shd w:val="clear" w:color="auto" w:fill="FFFFFF"/>
+        </w:rPr>
+        <w:t>)</w:t>
+      </w:r>
+      <w:r>
+        <w:rPr>
+          <w:rFonts w:cs="Times New Roman"/>
+          <w:color w:val="222222"/>
+          <w:szCs w:val="24"/>
+          <w:shd w:val="clear" w:color="auto" w:fill="FFFFFF"/>
+        </w:rPr>
+        <w:t xml:space="preserve"> on words, </w:t>
+      </w:r>
+      <w:r>
+        <w:rPr>
+          <w:rFonts w:cs="Times New Roman"/>
+          <w:color w:val="222222"/>
+          <w:szCs w:val="24"/>
+          <w:shd w:val="clear" w:color="auto" w:fill="FFFFFF"/>
+        </w:rPr>
+        <w:t>phrases and sentences</w:t>
+      </w:r>
+      <w:r>
+        <w:rPr>
+          <w:rFonts w:cs="Times New Roman"/>
+          <w:color w:val="222222"/>
+          <w:szCs w:val="24"/>
+          <w:shd w:val="clear" w:color="auto" w:fill="FFFFFF"/>
+        </w:rPr>
+        <w:t>. Furthermore, u</w:t>
       </w:r>
       <w:r>
         <w:rPr>
@@ -8187,7 +8319,7 @@
                 <w:szCs w:val="24"/>
               </w:rPr>
             </w:pPr>
-            <w:bookmarkStart w:id="0" w:name="_Ref26087789"/>
+            <w:bookmarkStart w:id="1" w:name="_Ref26087789"/>
             <w:r>
               <w:rPr>
                 <w:rFonts w:cs="Times New Roman"/>
@@ -8237,7 +8369,7 @@
               </w:rPr>
               <w:fldChar w:fldCharType="end"/>
             </w:r>
-            <w:bookmarkEnd w:id="0"/>
+            <w:bookmarkEnd w:id="1"/>
             <w:r>
               <w:rPr>
                 <w:rFonts w:cs="Times New Roman"/>
@@ -8320,7 +8452,7 @@
                 <w:iCs/>
               </w:rPr>
             </w:pPr>
-            <w:bookmarkStart w:id="1" w:name="_Ref26088390"/>
+            <w:bookmarkStart w:id="2" w:name="_Ref26088390"/>
             <w:r>
               <w:rPr>
                 <w:rFonts w:cs="Times New Roman"/>
@@ -8376,7 +8508,7 @@
               </w:rPr>
               <w:fldChar w:fldCharType="end"/>
             </w:r>
-            <w:bookmarkEnd w:id="1"/>
+            <w:bookmarkEnd w:id="2"/>
             <w:r>
               <w:rPr>
                 <w:rFonts w:cs="Times New Roman"/>
@@ -8913,7 +9045,7 @@
               <w:ind w:left="0" w:firstLine="0"/>
               <w:jc w:val="center"/>
             </w:pPr>
-            <w:bookmarkStart w:id="2" w:name="_Ref26089131"/>
+            <w:bookmarkStart w:id="3" w:name="_Ref26089131"/>
             <w:r>
               <w:rPr>
                 <w:rFonts w:cs="Times New Roman"/>
@@ -8969,7 +9101,7 @@
               </w:rPr>
               <w:fldChar w:fldCharType="end"/>
             </w:r>
-            <w:bookmarkEnd w:id="2"/>
+            <w:bookmarkEnd w:id="3"/>
             <w:r>
               <w:rPr>
                 <w:rFonts w:cs="Times New Roman"/>
@@ -9077,7 +9209,7 @@
               <w:ind w:left="0" w:firstLine="0"/>
               <w:jc w:val="center"/>
             </w:pPr>
-            <w:bookmarkStart w:id="3" w:name="_Ref26089138"/>
+            <w:bookmarkStart w:id="4" w:name="_Ref26089138"/>
             <w:r>
               <w:rPr>
                 <w:rFonts w:cs="Times New Roman"/>
@@ -9133,7 +9265,7 @@
               </w:rPr>
               <w:fldChar w:fldCharType="end"/>
             </w:r>
-            <w:bookmarkEnd w:id="3"/>
+            <w:bookmarkEnd w:id="4"/>
             <w:r>
               <w:rPr>
                 <w:rFonts w:cs="Times New Roman"/>
@@ -9311,12 +9443,7 @@
         <w:t xml:space="preserve">From there we made comparisons </w:t>
       </w:r>
       <w:r>
-        <w:t>between headline and comment</w:t>
-      </w:r>
-      <w:bookmarkStart w:id="4" w:name="_GoBack"/>
-      <w:bookmarkEnd w:id="4"/>
-      <w:r>
-        <w:t xml:space="preserve"> sentiment. </w:t>
+        <w:t xml:space="preserve">between headline and comment sentiment. </w:t>
       </w:r>
     </w:p>
     <w:p>
@@ -12610,7 +12737,7 @@
 </file>
 
 <file path=customXml/itemProps1.xml><?xml version="1.0" encoding="utf-8"?>
-<ds:datastoreItem xmlns:ds="http://schemas.openxmlformats.org/officeDocument/2006/customXml" ds:itemID="{7E232E7E-0276-4EDA-A14E-3DAD15363C60}">
+<ds:datastoreItem xmlns:ds="http://schemas.openxmlformats.org/officeDocument/2006/customXml" ds:itemID="{0FEA0B0E-674B-43F2-AB31-EADEC1DC86BA}">
   <ds:schemaRefs>
     <ds:schemaRef ds:uri="http://schemas.openxmlformats.org/officeDocument/2006/bibliography"/>
   </ds:schemaRefs>

</xml_diff>